<commit_message>
added some sass basic example and setting up the npm for the project to use sass
</commit_message>
<xml_diff>
--- a/0.Theory/Advanced css and sass Theory and tricks.docx
+++ b/0.Theory/Advanced css and sass Theory and tricks.docx
@@ -2729,6 +2729,909 @@
           <w:szCs w:val="24"/>
         </w:rPr>
         <w:t>How to use BEM method in practice</w:t>
+      </w:r>
+    </w:p>
+    <w:p>
+      <w:pPr>
+        <w:pStyle w:val="ListParagraph"/>
+        <w:numPr>
+          <w:ilvl w:val="0"/>
+          <w:numId w:val="12"/>
+        </w:numPr>
+        <w:rPr>
+          <w:rFonts w:ascii="Roboto" w:hAnsi="Roboto"/>
+          <w:sz w:val="24"/>
+          <w:szCs w:val="24"/>
+        </w:rPr>
+      </w:pPr>
+      <w:r>
+        <w:rPr>
+          <w:rFonts w:ascii="Roboto" w:hAnsi="Roboto"/>
+          <w:sz w:val="24"/>
+          <w:szCs w:val="24"/>
+        </w:rPr>
+        <w:t xml:space="preserve">What is Sass and how does it work? </w:t>
+      </w:r>
+    </w:p>
+    <w:p>
+      <w:pPr>
+        <w:pStyle w:val="ListParagraph"/>
+        <w:numPr>
+          <w:ilvl w:val="0"/>
+          <w:numId w:val="12"/>
+        </w:numPr>
+        <w:rPr>
+          <w:rFonts w:ascii="Roboto" w:hAnsi="Roboto"/>
+          <w:sz w:val="24"/>
+          <w:szCs w:val="24"/>
+        </w:rPr>
+      </w:pPr>
+      <w:r>
+        <w:rPr>
+          <w:rFonts w:ascii="Roboto" w:hAnsi="Roboto"/>
+          <w:sz w:val="24"/>
+          <w:szCs w:val="24"/>
+        </w:rPr>
+        <w:t>Sass is a CSS preprocessor, and extension of CSS that adds power and elegance to the basic language. Sass Source code  ----Sass compiler---</w:t>
+      </w:r>
+      <w:r>
+        <w:rPr>
+          <w:rFonts w:ascii="Roboto" w:hAnsi="Roboto"/>
+          <w:sz w:val="24"/>
+          <w:szCs w:val="24"/>
+        </w:rPr>
+        <w:sym w:font="Wingdings" w:char="F0E0"/>
+      </w:r>
+      <w:r>
+        <w:rPr>
+          <w:rFonts w:ascii="Roboto" w:hAnsi="Roboto"/>
+          <w:sz w:val="24"/>
+          <w:szCs w:val="24"/>
+        </w:rPr>
+        <w:t xml:space="preserve">Compiled </w:t>
+      </w:r>
+      <w:proofErr w:type="spellStart"/>
+      <w:r>
+        <w:rPr>
+          <w:rFonts w:ascii="Roboto" w:hAnsi="Roboto"/>
+          <w:sz w:val="24"/>
+          <w:szCs w:val="24"/>
+        </w:rPr>
+        <w:t>css</w:t>
+      </w:r>
+      <w:proofErr w:type="spellEnd"/>
+      <w:r>
+        <w:rPr>
+          <w:rFonts w:ascii="Roboto" w:hAnsi="Roboto"/>
+          <w:sz w:val="24"/>
+          <w:szCs w:val="24"/>
+        </w:rPr>
+        <w:t xml:space="preserve"> code.</w:t>
+      </w:r>
+    </w:p>
+    <w:p>
+      <w:pPr>
+        <w:pStyle w:val="ListParagraph"/>
+        <w:numPr>
+          <w:ilvl w:val="0"/>
+          <w:numId w:val="12"/>
+        </w:numPr>
+        <w:rPr>
+          <w:rFonts w:ascii="Roboto" w:hAnsi="Roboto"/>
+          <w:sz w:val="24"/>
+          <w:szCs w:val="24"/>
+        </w:rPr>
+      </w:pPr>
+      <w:r>
+        <w:rPr>
+          <w:rFonts w:ascii="Roboto" w:hAnsi="Roboto"/>
+          <w:sz w:val="24"/>
+          <w:szCs w:val="24"/>
+        </w:rPr>
+        <w:t>Main Sass features:</w:t>
+      </w:r>
+    </w:p>
+    <w:p>
+      <w:pPr>
+        <w:pStyle w:val="ListParagraph"/>
+        <w:numPr>
+          <w:ilvl w:val="1"/>
+          <w:numId w:val="12"/>
+        </w:numPr>
+        <w:rPr>
+          <w:rFonts w:ascii="Roboto" w:hAnsi="Roboto"/>
+          <w:sz w:val="24"/>
+          <w:szCs w:val="24"/>
+        </w:rPr>
+      </w:pPr>
+      <w:r>
+        <w:rPr>
+          <w:rFonts w:ascii="Roboto" w:hAnsi="Roboto"/>
+          <w:b/>
+          <w:bCs/>
+          <w:sz w:val="24"/>
+          <w:szCs w:val="24"/>
+        </w:rPr>
+        <w:t>Variables</w:t>
+      </w:r>
+      <w:r>
+        <w:rPr>
+          <w:rFonts w:ascii="Roboto" w:hAnsi="Roboto"/>
+          <w:sz w:val="24"/>
+          <w:szCs w:val="24"/>
+        </w:rPr>
+        <w:t>: for reusable values such as colors, font-sizes, spacing etc.</w:t>
+      </w:r>
+    </w:p>
+    <w:p>
+      <w:pPr>
+        <w:pStyle w:val="ListParagraph"/>
+        <w:numPr>
+          <w:ilvl w:val="1"/>
+          <w:numId w:val="12"/>
+        </w:numPr>
+        <w:rPr>
+          <w:rFonts w:ascii="Roboto" w:hAnsi="Roboto"/>
+          <w:sz w:val="24"/>
+          <w:szCs w:val="24"/>
+        </w:rPr>
+      </w:pPr>
+      <w:r>
+        <w:rPr>
+          <w:rFonts w:ascii="Roboto" w:hAnsi="Roboto"/>
+          <w:b/>
+          <w:bCs/>
+          <w:sz w:val="24"/>
+          <w:szCs w:val="24"/>
+        </w:rPr>
+        <w:t>Nesting</w:t>
+      </w:r>
+      <w:r>
+        <w:rPr>
+          <w:rFonts w:ascii="Roboto" w:hAnsi="Roboto"/>
+          <w:sz w:val="24"/>
+          <w:szCs w:val="24"/>
+        </w:rPr>
+        <w:t>: to nest selectors inside of one another, allowing us to write less code</w:t>
+      </w:r>
+    </w:p>
+    <w:p>
+      <w:pPr>
+        <w:pStyle w:val="ListParagraph"/>
+        <w:numPr>
+          <w:ilvl w:val="1"/>
+          <w:numId w:val="12"/>
+        </w:numPr>
+        <w:rPr>
+          <w:rFonts w:ascii="Roboto" w:hAnsi="Roboto"/>
+          <w:sz w:val="24"/>
+          <w:szCs w:val="24"/>
+        </w:rPr>
+      </w:pPr>
+      <w:r>
+        <w:rPr>
+          <w:rFonts w:ascii="Roboto" w:hAnsi="Roboto"/>
+          <w:b/>
+          <w:bCs/>
+          <w:sz w:val="24"/>
+          <w:szCs w:val="24"/>
+        </w:rPr>
+        <w:t>Operators</w:t>
+      </w:r>
+      <w:r>
+        <w:rPr>
+          <w:rFonts w:ascii="Roboto" w:hAnsi="Roboto"/>
+          <w:sz w:val="24"/>
+          <w:szCs w:val="24"/>
+        </w:rPr>
+        <w:t>: for mathematical operation right inside of CSS</w:t>
+      </w:r>
+    </w:p>
+    <w:p>
+      <w:pPr>
+        <w:pStyle w:val="ListParagraph"/>
+        <w:numPr>
+          <w:ilvl w:val="1"/>
+          <w:numId w:val="12"/>
+        </w:numPr>
+        <w:rPr>
+          <w:rFonts w:ascii="Roboto" w:hAnsi="Roboto"/>
+          <w:sz w:val="24"/>
+          <w:szCs w:val="24"/>
+        </w:rPr>
+      </w:pPr>
+      <w:r>
+        <w:rPr>
+          <w:rFonts w:ascii="Roboto" w:hAnsi="Roboto"/>
+          <w:b/>
+          <w:bCs/>
+          <w:sz w:val="24"/>
+          <w:szCs w:val="24"/>
+        </w:rPr>
+        <w:t>Partials and imports</w:t>
+      </w:r>
+      <w:r>
+        <w:rPr>
+          <w:rFonts w:ascii="Roboto" w:hAnsi="Roboto"/>
+          <w:sz w:val="24"/>
+          <w:szCs w:val="24"/>
+        </w:rPr>
+        <w:t>: to write CSS in different files and importing them all into one single file;</w:t>
+      </w:r>
+    </w:p>
+    <w:p>
+      <w:pPr>
+        <w:pStyle w:val="ListParagraph"/>
+        <w:numPr>
+          <w:ilvl w:val="1"/>
+          <w:numId w:val="12"/>
+        </w:numPr>
+        <w:rPr>
+          <w:rFonts w:ascii="Roboto" w:hAnsi="Roboto"/>
+          <w:sz w:val="24"/>
+          <w:szCs w:val="24"/>
+        </w:rPr>
+      </w:pPr>
+      <w:r>
+        <w:rPr>
+          <w:rFonts w:ascii="Roboto" w:hAnsi="Roboto"/>
+          <w:sz w:val="24"/>
+          <w:szCs w:val="24"/>
+        </w:rPr>
+        <w:t xml:space="preserve"> </w:t>
+      </w:r>
+      <w:r>
+        <w:rPr>
+          <w:rFonts w:ascii="Roboto" w:hAnsi="Roboto"/>
+          <w:b/>
+          <w:bCs/>
+          <w:sz w:val="24"/>
+          <w:szCs w:val="24"/>
+        </w:rPr>
+        <w:t>Mixings</w:t>
+      </w:r>
+      <w:r>
+        <w:rPr>
+          <w:rFonts w:ascii="Roboto" w:hAnsi="Roboto"/>
+          <w:sz w:val="24"/>
+          <w:szCs w:val="24"/>
+        </w:rPr>
+        <w:t>: to write reusable pieces of CSS code</w:t>
+      </w:r>
+    </w:p>
+    <w:p>
+      <w:pPr>
+        <w:pStyle w:val="ListParagraph"/>
+        <w:numPr>
+          <w:ilvl w:val="1"/>
+          <w:numId w:val="12"/>
+        </w:numPr>
+        <w:rPr>
+          <w:rFonts w:ascii="Roboto" w:hAnsi="Roboto"/>
+          <w:sz w:val="24"/>
+          <w:szCs w:val="24"/>
+        </w:rPr>
+      </w:pPr>
+      <w:r>
+        <w:rPr>
+          <w:rFonts w:ascii="Roboto" w:hAnsi="Roboto"/>
+          <w:sz w:val="24"/>
+          <w:szCs w:val="24"/>
+        </w:rPr>
+        <w:t xml:space="preserve"> </w:t>
+      </w:r>
+      <w:r>
+        <w:rPr>
+          <w:rFonts w:ascii="Roboto" w:hAnsi="Roboto"/>
+          <w:b/>
+          <w:bCs/>
+          <w:sz w:val="24"/>
+          <w:szCs w:val="24"/>
+        </w:rPr>
+        <w:t>Functions</w:t>
+      </w:r>
+      <w:r>
+        <w:rPr>
+          <w:rFonts w:ascii="Roboto" w:hAnsi="Roboto"/>
+          <w:sz w:val="24"/>
+          <w:szCs w:val="24"/>
+        </w:rPr>
+        <w:t xml:space="preserve">: similar to </w:t>
+      </w:r>
+      <w:proofErr w:type="spellStart"/>
+      <w:r>
+        <w:rPr>
+          <w:rFonts w:ascii="Roboto" w:hAnsi="Roboto"/>
+          <w:sz w:val="24"/>
+          <w:szCs w:val="24"/>
+        </w:rPr>
+        <w:t>mixins</w:t>
+      </w:r>
+      <w:proofErr w:type="spellEnd"/>
+      <w:r>
+        <w:rPr>
+          <w:rFonts w:ascii="Roboto" w:hAnsi="Roboto"/>
+          <w:sz w:val="24"/>
+          <w:szCs w:val="24"/>
+        </w:rPr>
+        <w:t>, with the difference that they produce a value that can than be used</w:t>
+      </w:r>
+    </w:p>
+    <w:p>
+      <w:pPr>
+        <w:pStyle w:val="ListParagraph"/>
+        <w:numPr>
+          <w:ilvl w:val="1"/>
+          <w:numId w:val="12"/>
+        </w:numPr>
+        <w:rPr>
+          <w:rFonts w:ascii="Roboto" w:hAnsi="Roboto"/>
+          <w:sz w:val="24"/>
+          <w:szCs w:val="24"/>
+        </w:rPr>
+      </w:pPr>
+      <w:r>
+        <w:rPr>
+          <w:rFonts w:ascii="Roboto" w:hAnsi="Roboto"/>
+          <w:b/>
+          <w:bCs/>
+          <w:sz w:val="24"/>
+          <w:szCs w:val="24"/>
+        </w:rPr>
+        <w:t>Extends</w:t>
+      </w:r>
+      <w:r>
+        <w:rPr>
+          <w:rFonts w:ascii="Roboto" w:hAnsi="Roboto"/>
+          <w:sz w:val="24"/>
+          <w:szCs w:val="24"/>
+        </w:rPr>
+        <w:t>: to make different selectors inherit declarations that are common to all of them</w:t>
+      </w:r>
+    </w:p>
+    <w:p>
+      <w:pPr>
+        <w:pStyle w:val="ListParagraph"/>
+        <w:numPr>
+          <w:ilvl w:val="1"/>
+          <w:numId w:val="12"/>
+        </w:numPr>
+        <w:rPr>
+          <w:rFonts w:ascii="Roboto" w:hAnsi="Roboto"/>
+          <w:sz w:val="24"/>
+          <w:szCs w:val="24"/>
+        </w:rPr>
+      </w:pPr>
+      <w:r>
+        <w:rPr>
+          <w:rFonts w:ascii="Roboto" w:hAnsi="Roboto"/>
+          <w:b/>
+          <w:bCs/>
+          <w:sz w:val="24"/>
+          <w:szCs w:val="24"/>
+        </w:rPr>
+        <w:t>Control directives</w:t>
+      </w:r>
+      <w:r>
+        <w:rPr>
+          <w:rFonts w:ascii="Roboto" w:hAnsi="Roboto"/>
+          <w:sz w:val="24"/>
+          <w:szCs w:val="24"/>
+        </w:rPr>
+        <w:t>: for writing complex code using conditionals and loops</w:t>
+      </w:r>
+    </w:p>
+    <w:p>
+      <w:pPr>
+        <w:pStyle w:val="ListParagraph"/>
+        <w:numPr>
+          <w:ilvl w:val="0"/>
+          <w:numId w:val="12"/>
+        </w:numPr>
+        <w:rPr>
+          <w:rFonts w:ascii="Roboto" w:hAnsi="Roboto"/>
+          <w:sz w:val="24"/>
+          <w:szCs w:val="24"/>
+        </w:rPr>
+      </w:pPr>
+      <w:r>
+        <w:rPr>
+          <w:rFonts w:ascii="Roboto" w:hAnsi="Roboto"/>
+          <w:sz w:val="24"/>
+          <w:szCs w:val="24"/>
+        </w:rPr>
+        <w:t xml:space="preserve">We need to use </w:t>
+      </w:r>
+      <w:proofErr w:type="spellStart"/>
+      <w:r>
+        <w:rPr>
+          <w:rFonts w:ascii="Roboto" w:hAnsi="Roboto"/>
+          <w:sz w:val="24"/>
+          <w:szCs w:val="24"/>
+        </w:rPr>
+        <w:t>clearfix</w:t>
+      </w:r>
+      <w:proofErr w:type="spellEnd"/>
+      <w:r>
+        <w:rPr>
+          <w:rFonts w:ascii="Roboto" w:hAnsi="Roboto"/>
+          <w:sz w:val="24"/>
+          <w:szCs w:val="24"/>
+        </w:rPr>
+        <w:t xml:space="preserve"> when dealing with floats if the parent element </w:t>
+      </w:r>
+      <w:proofErr w:type="spellStart"/>
+      <w:r>
+        <w:rPr>
+          <w:rFonts w:ascii="Roboto" w:hAnsi="Roboto"/>
+          <w:sz w:val="24"/>
+          <w:szCs w:val="24"/>
+        </w:rPr>
+        <w:t>hight</w:t>
+      </w:r>
+      <w:proofErr w:type="spellEnd"/>
+      <w:r>
+        <w:rPr>
+          <w:rFonts w:ascii="Roboto" w:hAnsi="Roboto"/>
+          <w:sz w:val="24"/>
+          <w:szCs w:val="24"/>
+        </w:rPr>
+        <w:t xml:space="preserve"> collapses .</w:t>
+      </w:r>
+      <w:r>
+        <w:t xml:space="preserve"> </w:t>
+      </w:r>
+      <w:r>
+        <w:rPr>
+          <w:rFonts w:ascii="Roboto" w:hAnsi="Roboto"/>
+          <w:sz w:val="24"/>
+          <w:szCs w:val="24"/>
+        </w:rPr>
+        <w:t>//the after clears the float</w:t>
+      </w:r>
+      <w:r>
+        <w:rPr>
+          <w:rFonts w:ascii="Roboto" w:hAnsi="Roboto"/>
+          <w:sz w:val="24"/>
+          <w:szCs w:val="24"/>
+        </w:rPr>
+        <w:t>. We use it on the parent element</w:t>
+      </w:r>
+    </w:p>
+    <w:p>
+      <w:pPr>
+        <w:pStyle w:val="ListParagraph"/>
+        <w:numPr>
+          <w:ilvl w:val="0"/>
+          <w:numId w:val="12"/>
+        </w:numPr>
+        <w:rPr>
+          <w:rFonts w:ascii="Roboto" w:hAnsi="Roboto"/>
+          <w:sz w:val="24"/>
+          <w:szCs w:val="24"/>
+        </w:rPr>
+      </w:pPr>
+      <w:r>
+        <w:rPr>
+          <w:rFonts w:ascii="Roboto" w:hAnsi="Roboto"/>
+          <w:b/>
+          <w:bCs/>
+          <w:sz w:val="24"/>
+          <w:szCs w:val="24"/>
+        </w:rPr>
+        <w:t>Node.js</w:t>
+      </w:r>
+      <w:r>
+        <w:rPr>
+          <w:rFonts w:ascii="Roboto" w:hAnsi="Roboto"/>
+          <w:sz w:val="24"/>
+          <w:szCs w:val="24"/>
+        </w:rPr>
+        <w:t xml:space="preserve"> Allows developers to write and run JavaScript applications on the server. Developers started using node.js to also write tools to help them with local web development.</w:t>
+      </w:r>
+    </w:p>
+    <w:p>
+      <w:pPr>
+        <w:pStyle w:val="ListParagraph"/>
+        <w:numPr>
+          <w:ilvl w:val="0"/>
+          <w:numId w:val="12"/>
+        </w:numPr>
+        <w:rPr>
+          <w:rFonts w:ascii="Roboto" w:hAnsi="Roboto"/>
+          <w:sz w:val="24"/>
+          <w:szCs w:val="24"/>
+        </w:rPr>
+      </w:pPr>
+      <w:r>
+        <w:rPr>
+          <w:rFonts w:ascii="Roboto" w:hAnsi="Roboto"/>
+          <w:b/>
+          <w:bCs/>
+          <w:sz w:val="24"/>
+          <w:szCs w:val="24"/>
+        </w:rPr>
+        <w:t>NPM</w:t>
+      </w:r>
+      <w:r>
+        <w:rPr>
+          <w:rFonts w:ascii="Roboto" w:hAnsi="Roboto"/>
+          <w:sz w:val="24"/>
+          <w:szCs w:val="24"/>
+        </w:rPr>
+        <w:t xml:space="preserve"> is a simple comman</w:t>
+      </w:r>
+      <w:r>
+        <w:rPr>
+          <w:rFonts w:ascii="Roboto" w:hAnsi="Roboto"/>
+          <w:sz w:val="24"/>
+          <w:szCs w:val="24"/>
+        </w:rPr>
+        <w:t>d</w:t>
+      </w:r>
+      <w:r>
+        <w:rPr>
+          <w:rFonts w:ascii="Roboto" w:hAnsi="Roboto"/>
+          <w:sz w:val="24"/>
+          <w:szCs w:val="24"/>
+        </w:rPr>
+        <w:t xml:space="preserve"> line interface that allows developers to install and manage packages on their local computers. There are all kinds of open source tools, libraries and frameworks needed for modern development. Modern web development could simply not exist without a package manager.</w:t>
+      </w:r>
+    </w:p>
+    <w:p>
+      <w:pPr>
+        <w:pStyle w:val="ListParagraph"/>
+        <w:numPr>
+          <w:ilvl w:val="0"/>
+          <w:numId w:val="12"/>
+        </w:numPr>
+        <w:rPr>
+          <w:rFonts w:ascii="Roboto" w:hAnsi="Roboto"/>
+          <w:sz w:val="24"/>
+          <w:szCs w:val="24"/>
+        </w:rPr>
+      </w:pPr>
+      <w:r>
+        <w:rPr>
+          <w:rFonts w:ascii="Roboto" w:hAnsi="Roboto"/>
+          <w:sz w:val="24"/>
+          <w:szCs w:val="24"/>
+        </w:rPr>
+        <w:t xml:space="preserve">Using </w:t>
+      </w:r>
+      <w:proofErr w:type="spellStart"/>
+      <w:r>
+        <w:rPr>
+          <w:rFonts w:ascii="Roboto" w:hAnsi="Roboto"/>
+          <w:sz w:val="24"/>
+          <w:szCs w:val="24"/>
+        </w:rPr>
+        <w:t>npm</w:t>
+      </w:r>
+      <w:proofErr w:type="spellEnd"/>
+      <w:r>
+        <w:rPr>
+          <w:rFonts w:ascii="Roboto" w:hAnsi="Roboto"/>
+          <w:sz w:val="24"/>
+          <w:szCs w:val="24"/>
+        </w:rPr>
+        <w:t xml:space="preserve"> on the project: 1.npm </w:t>
+      </w:r>
+      <w:proofErr w:type="spellStart"/>
+      <w:r>
+        <w:rPr>
+          <w:rFonts w:ascii="Roboto" w:hAnsi="Roboto"/>
+          <w:sz w:val="24"/>
+          <w:szCs w:val="24"/>
+        </w:rPr>
+        <w:t>init</w:t>
+      </w:r>
+      <w:proofErr w:type="spellEnd"/>
+      <w:r>
+        <w:rPr>
+          <w:rFonts w:ascii="Roboto" w:hAnsi="Roboto"/>
+          <w:sz w:val="24"/>
+          <w:szCs w:val="24"/>
+        </w:rPr>
+        <w:t xml:space="preserve">; </w:t>
+      </w:r>
+      <w:proofErr w:type="spellStart"/>
+      <w:r>
+        <w:rPr>
+          <w:rFonts w:ascii="Roboto" w:hAnsi="Roboto"/>
+          <w:sz w:val="24"/>
+          <w:szCs w:val="24"/>
+        </w:rPr>
+        <w:t>npm</w:t>
+      </w:r>
+      <w:proofErr w:type="spellEnd"/>
+      <w:r>
+        <w:rPr>
+          <w:rFonts w:ascii="Roboto" w:hAnsi="Roboto"/>
+          <w:sz w:val="24"/>
+          <w:szCs w:val="24"/>
+        </w:rPr>
+        <w:t xml:space="preserve"> install node-sass –save-dev(specify that we use the tool for developing</w:t>
+      </w:r>
+      <w:r>
+        <w:rPr>
+          <w:rFonts w:ascii="Roboto" w:hAnsi="Roboto"/>
+          <w:sz w:val="24"/>
+          <w:szCs w:val="24"/>
+        </w:rPr>
+        <w:t>-this is based on every library</w:t>
+      </w:r>
+      <w:r>
+        <w:rPr>
+          <w:rFonts w:ascii="Roboto" w:hAnsi="Roboto"/>
+          <w:sz w:val="24"/>
+          <w:szCs w:val="24"/>
+        </w:rPr>
+        <w:t>)</w:t>
+      </w:r>
+      <w:r>
+        <w:rPr>
+          <w:rFonts w:ascii="Roboto" w:hAnsi="Roboto"/>
+          <w:sz w:val="24"/>
+          <w:szCs w:val="24"/>
+        </w:rPr>
+        <w:t>; if we move the project we can use “</w:t>
+      </w:r>
+      <w:proofErr w:type="spellStart"/>
+      <w:r>
+        <w:rPr>
+          <w:rFonts w:ascii="Roboto" w:hAnsi="Roboto"/>
+          <w:sz w:val="24"/>
+          <w:szCs w:val="24"/>
+        </w:rPr>
+        <w:t>npm</w:t>
+      </w:r>
+      <w:proofErr w:type="spellEnd"/>
+      <w:r>
+        <w:rPr>
+          <w:rFonts w:ascii="Roboto" w:hAnsi="Roboto"/>
+          <w:sz w:val="24"/>
+          <w:szCs w:val="24"/>
+        </w:rPr>
+        <w:t xml:space="preserve"> install” for </w:t>
+      </w:r>
+      <w:proofErr w:type="spellStart"/>
+      <w:r>
+        <w:rPr>
+          <w:rFonts w:ascii="Roboto" w:hAnsi="Roboto"/>
+          <w:sz w:val="24"/>
+          <w:szCs w:val="24"/>
+        </w:rPr>
+        <w:t>intalling</w:t>
+      </w:r>
+      <w:proofErr w:type="spellEnd"/>
+      <w:r>
+        <w:rPr>
+          <w:rFonts w:ascii="Roboto" w:hAnsi="Roboto"/>
+          <w:sz w:val="24"/>
+          <w:szCs w:val="24"/>
+        </w:rPr>
+        <w:t xml:space="preserve"> all the dependencies; </w:t>
+      </w:r>
+      <w:proofErr w:type="spellStart"/>
+      <w:r>
+        <w:rPr>
+          <w:rFonts w:ascii="Roboto" w:hAnsi="Roboto"/>
+          <w:sz w:val="24"/>
+          <w:szCs w:val="24"/>
+        </w:rPr>
+        <w:t>npm</w:t>
+      </w:r>
+      <w:proofErr w:type="spellEnd"/>
+      <w:r>
+        <w:rPr>
+          <w:rFonts w:ascii="Roboto" w:hAnsi="Roboto"/>
+          <w:sz w:val="24"/>
+          <w:szCs w:val="24"/>
+        </w:rPr>
+        <w:t xml:space="preserve"> uninstall </w:t>
+      </w:r>
+      <w:proofErr w:type="spellStart"/>
+      <w:r>
+        <w:rPr>
+          <w:rFonts w:ascii="Roboto" w:hAnsi="Roboto"/>
+          <w:sz w:val="24"/>
+          <w:szCs w:val="24"/>
+        </w:rPr>
+        <w:t>jquery</w:t>
+      </w:r>
+      <w:proofErr w:type="spellEnd"/>
+      <w:r>
+        <w:rPr>
+          <w:rFonts w:ascii="Roboto" w:hAnsi="Roboto"/>
+          <w:sz w:val="24"/>
+          <w:szCs w:val="24"/>
+        </w:rPr>
+        <w:t xml:space="preserve"> –save for uninstall the library</w:t>
+      </w:r>
+    </w:p>
+    <w:p>
+      <w:pPr>
+        <w:pStyle w:val="ListParagraph"/>
+        <w:numPr>
+          <w:ilvl w:val="0"/>
+          <w:numId w:val="12"/>
+        </w:numPr>
+        <w:rPr>
+          <w:rFonts w:ascii="Roboto" w:hAnsi="Roboto"/>
+          <w:sz w:val="24"/>
+          <w:szCs w:val="24"/>
+        </w:rPr>
+      </w:pPr>
+      <w:r>
+        <w:rPr>
+          <w:rFonts w:ascii="Roboto" w:hAnsi="Roboto"/>
+          <w:sz w:val="24"/>
+          <w:szCs w:val="24"/>
+        </w:rPr>
+        <w:t xml:space="preserve">For compiling the </w:t>
+      </w:r>
+      <w:proofErr w:type="spellStart"/>
+      <w:r>
+        <w:rPr>
+          <w:rFonts w:ascii="Roboto" w:hAnsi="Roboto"/>
+          <w:sz w:val="24"/>
+          <w:szCs w:val="24"/>
+        </w:rPr>
+        <w:t>scss</w:t>
+      </w:r>
+      <w:proofErr w:type="spellEnd"/>
+      <w:r>
+        <w:rPr>
+          <w:rFonts w:ascii="Roboto" w:hAnsi="Roboto"/>
+          <w:sz w:val="24"/>
+          <w:szCs w:val="24"/>
+        </w:rPr>
+        <w:t xml:space="preserve"> file we need to define a script: “</w:t>
+      </w:r>
+      <w:proofErr w:type="spellStart"/>
+      <w:r>
+        <w:rPr>
+          <w:rFonts w:ascii="Roboto" w:hAnsi="Roboto"/>
+          <w:sz w:val="24"/>
+          <w:szCs w:val="24"/>
+        </w:rPr>
+        <w:t>compile:sass</w:t>
+      </w:r>
+      <w:proofErr w:type="spellEnd"/>
+      <w:r>
+        <w:rPr>
+          <w:rFonts w:ascii="Roboto" w:hAnsi="Roboto"/>
+          <w:sz w:val="24"/>
+          <w:szCs w:val="24"/>
+        </w:rPr>
+        <w:t>”: “node-sass</w:t>
+      </w:r>
+      <w:r>
+        <w:rPr>
+          <w:rFonts w:ascii="Roboto" w:hAnsi="Roboto"/>
+          <w:sz w:val="24"/>
+          <w:szCs w:val="24"/>
+        </w:rPr>
+        <w:t xml:space="preserve"> sass/</w:t>
+      </w:r>
+      <w:proofErr w:type="spellStart"/>
+      <w:r>
+        <w:rPr>
+          <w:rFonts w:ascii="Roboto" w:hAnsi="Roboto"/>
+          <w:sz w:val="24"/>
+          <w:szCs w:val="24"/>
+        </w:rPr>
+        <w:t>main.scss</w:t>
+      </w:r>
+      <w:proofErr w:type="spellEnd"/>
+      <w:r>
+        <w:rPr>
+          <w:rFonts w:ascii="Roboto" w:hAnsi="Roboto"/>
+          <w:sz w:val="24"/>
+          <w:szCs w:val="24"/>
+        </w:rPr>
+        <w:t xml:space="preserve"> </w:t>
+      </w:r>
+      <w:proofErr w:type="spellStart"/>
+      <w:r>
+        <w:rPr>
+          <w:rFonts w:ascii="Roboto" w:hAnsi="Roboto"/>
+          <w:sz w:val="24"/>
+          <w:szCs w:val="24"/>
+        </w:rPr>
+        <w:t>css</w:t>
+      </w:r>
+      <w:proofErr w:type="spellEnd"/>
+      <w:r>
+        <w:rPr>
+          <w:rFonts w:ascii="Roboto" w:hAnsi="Roboto"/>
+          <w:sz w:val="24"/>
+          <w:szCs w:val="24"/>
+        </w:rPr>
+        <w:t>/style.css”</w:t>
+      </w:r>
+      <w:r>
+        <w:rPr>
+          <w:rFonts w:ascii="Roboto" w:hAnsi="Roboto"/>
+          <w:sz w:val="24"/>
+          <w:szCs w:val="24"/>
+        </w:rPr>
+        <w:t xml:space="preserve">. The browser doesn’t know that we use sass because it will use </w:t>
+      </w:r>
+      <w:proofErr w:type="spellStart"/>
+      <w:r>
+        <w:rPr>
+          <w:rFonts w:ascii="Roboto" w:hAnsi="Roboto"/>
+          <w:sz w:val="24"/>
+          <w:szCs w:val="24"/>
+        </w:rPr>
+        <w:t>css</w:t>
+      </w:r>
+      <w:proofErr w:type="spellEnd"/>
+      <w:r>
+        <w:rPr>
+          <w:rFonts w:ascii="Roboto" w:hAnsi="Roboto"/>
+          <w:sz w:val="24"/>
+          <w:szCs w:val="24"/>
+        </w:rPr>
+        <w:t>.</w:t>
+      </w:r>
+    </w:p>
+    <w:p>
+      <w:pPr>
+        <w:pStyle w:val="ListParagraph"/>
+        <w:numPr>
+          <w:ilvl w:val="0"/>
+          <w:numId w:val="12"/>
+        </w:numPr>
+        <w:rPr>
+          <w:rFonts w:ascii="Roboto" w:hAnsi="Roboto"/>
+          <w:sz w:val="24"/>
+          <w:szCs w:val="24"/>
+        </w:rPr>
+      </w:pPr>
+      <w:r>
+        <w:rPr>
+          <w:rFonts w:ascii="Roboto" w:hAnsi="Roboto"/>
+          <w:sz w:val="24"/>
+          <w:szCs w:val="24"/>
+        </w:rPr>
+        <w:t xml:space="preserve">Live-server installed globally : </w:t>
+      </w:r>
+      <w:proofErr w:type="spellStart"/>
+      <w:r>
+        <w:rPr>
+          <w:rFonts w:ascii="Roboto" w:hAnsi="Roboto"/>
+          <w:sz w:val="24"/>
+          <w:szCs w:val="24"/>
+        </w:rPr>
+        <w:t>npm</w:t>
+      </w:r>
+      <w:proofErr w:type="spellEnd"/>
+      <w:r>
+        <w:rPr>
+          <w:rFonts w:ascii="Roboto" w:hAnsi="Roboto"/>
+          <w:sz w:val="24"/>
+          <w:szCs w:val="24"/>
+        </w:rPr>
+        <w:t xml:space="preserve"> in</w:t>
+      </w:r>
+      <w:r>
+        <w:rPr>
+          <w:rFonts w:ascii="Roboto" w:hAnsi="Roboto"/>
+          <w:sz w:val="24"/>
+          <w:szCs w:val="24"/>
+        </w:rPr>
+        <w:t>s</w:t>
+      </w:r>
+      <w:r>
+        <w:rPr>
+          <w:rFonts w:ascii="Roboto" w:hAnsi="Roboto"/>
+          <w:sz w:val="24"/>
+          <w:szCs w:val="24"/>
+        </w:rPr>
+        <w:t>tall live-server -g</w:t>
       </w:r>
     </w:p>
     <w:sectPr>

</xml_diff>

<commit_message>
finished the about section, finished the features section, build a custom grid
</commit_message>
<xml_diff>
--- a/0.Theory/Advanced css and sass Theory and tricks.docx
+++ b/0.Theory/Advanced css and sass Theory and tricks.docx
@@ -21,327 +21,305 @@
           <w:sz w:val="32"/>
           <w:szCs w:val="32"/>
         </w:rPr>
-        <w:t xml:space="preserve">Advanced </w:t>
-      </w:r>
-      <w:proofErr w:type="spellStart"/>
+        <w:t>Advanced css and sass Theory and tricks</w:t>
+      </w:r>
+    </w:p>
+    <w:p>
+      <w:pPr>
+        <w:pStyle w:val="ListParagraph"/>
+        <w:rPr>
+          <w:rFonts w:ascii="Roboto" w:hAnsi="Roboto"/>
+          <w:sz w:val="24"/>
+          <w:szCs w:val="24"/>
+        </w:rPr>
+      </w:pPr>
+    </w:p>
+    <w:p>
+      <w:pPr>
+        <w:pStyle w:val="ListParagraph"/>
+        <w:numPr>
+          <w:ilvl w:val="0"/>
+          <w:numId w:val="12"/>
+        </w:numPr>
+        <w:rPr>
+          <w:rFonts w:ascii="Roboto" w:hAnsi="Roboto"/>
+          <w:sz w:val="24"/>
+          <w:szCs w:val="24"/>
+        </w:rPr>
+      </w:pPr>
+      <w:r>
+        <w:rPr>
+          <w:rFonts w:ascii="Roboto" w:hAnsi="Roboto"/>
+          <w:sz w:val="24"/>
+          <w:szCs w:val="24"/>
+        </w:rPr>
+        <w:t>The best way to perform a basic reset using the universal selector</w:t>
+      </w:r>
+    </w:p>
+    <w:p>
+      <w:pPr>
+        <w:pStyle w:val="ListParagraph"/>
+        <w:numPr>
+          <w:ilvl w:val="0"/>
+          <w:numId w:val="12"/>
+        </w:numPr>
+        <w:rPr>
+          <w:rFonts w:ascii="Roboto" w:hAnsi="Roboto"/>
+          <w:sz w:val="24"/>
+          <w:szCs w:val="24"/>
+        </w:rPr>
+      </w:pPr>
+      <w:r>
+        <w:rPr>
+          <w:rFonts w:ascii="Roboto" w:hAnsi="Roboto"/>
+          <w:sz w:val="24"/>
+          <w:szCs w:val="24"/>
+        </w:rPr>
+        <w:t>How to set project-wide font definitions</w:t>
+      </w:r>
+    </w:p>
+    <w:p>
+      <w:pPr>
+        <w:pStyle w:val="ListParagraph"/>
+        <w:numPr>
+          <w:ilvl w:val="0"/>
+          <w:numId w:val="12"/>
+        </w:numPr>
+        <w:rPr>
+          <w:rFonts w:ascii="Roboto" w:hAnsi="Roboto"/>
+          <w:sz w:val="24"/>
+          <w:szCs w:val="24"/>
+        </w:rPr>
+      </w:pPr>
+      <w:r>
+        <w:rPr>
+          <w:rFonts w:ascii="Roboto" w:hAnsi="Roboto"/>
+          <w:sz w:val="24"/>
+          <w:szCs w:val="24"/>
+        </w:rPr>
+        <w:t>How to clip parts of elements using clip-path</w:t>
+      </w:r>
+    </w:p>
+    <w:p>
+      <w:pPr>
+        <w:pStyle w:val="ListParagraph"/>
+        <w:numPr>
+          <w:ilvl w:val="0"/>
+          <w:numId w:val="12"/>
+        </w:numPr>
+        <w:rPr>
+          <w:rFonts w:ascii="Roboto" w:hAnsi="Roboto"/>
+          <w:sz w:val="24"/>
+          <w:szCs w:val="24"/>
+        </w:rPr>
+      </w:pPr>
+      <w:r>
+        <w:rPr>
+          <w:rFonts w:ascii="Roboto" w:hAnsi="Roboto"/>
+          <w:sz w:val="24"/>
+          <w:szCs w:val="24"/>
+        </w:rPr>
+        <w:t>The easiest way to center anything with the transform, top and left properties;</w:t>
+      </w:r>
+    </w:p>
+    <w:p>
+      <w:pPr>
+        <w:pStyle w:val="ListParagraph"/>
+        <w:numPr>
+          <w:ilvl w:val="0"/>
+          <w:numId w:val="12"/>
+        </w:numPr>
+        <w:rPr>
+          <w:rFonts w:ascii="Roboto" w:hAnsi="Roboto"/>
+          <w:sz w:val="24"/>
+          <w:szCs w:val="24"/>
+        </w:rPr>
+      </w:pPr>
+      <w:r>
+        <w:rPr>
+          <w:rFonts w:ascii="Roboto" w:hAnsi="Roboto"/>
+          <w:sz w:val="24"/>
+          <w:szCs w:val="24"/>
+        </w:rPr>
+        <w:t>Alt</w:t>
+      </w:r>
+      <w:r>
+        <w:rPr>
+          <w:rFonts w:ascii="Roboto" w:hAnsi="Roboto"/>
+          <w:sz w:val="24"/>
+          <w:szCs w:val="24"/>
+        </w:rPr>
+        <w:t xml:space="preserve"> description</w:t>
+      </w:r>
+      <w:r>
+        <w:rPr>
+          <w:rFonts w:ascii="Roboto" w:hAnsi="Roboto"/>
+          <w:sz w:val="24"/>
+          <w:szCs w:val="24"/>
+        </w:rPr>
+        <w:t xml:space="preserve"> for images serve for SEO(Search engine optimization!!!!!!!!)</w:t>
+      </w:r>
+    </w:p>
+    <w:p>
+      <w:pPr>
+        <w:pStyle w:val="ListParagraph"/>
+        <w:numPr>
+          <w:ilvl w:val="0"/>
+          <w:numId w:val="12"/>
+        </w:numPr>
+        <w:rPr>
+          <w:rFonts w:ascii="Roboto" w:hAnsi="Roboto"/>
+          <w:sz w:val="24"/>
+          <w:szCs w:val="24"/>
+        </w:rPr>
+      </w:pPr>
+      <w:r>
+        <w:rPr>
+          <w:rFonts w:ascii="Roboto" w:hAnsi="Roboto"/>
+          <w:sz w:val="24"/>
+          <w:szCs w:val="24"/>
+        </w:rPr>
+        <w:t>H1 is also important for SEO optimization</w:t>
+      </w:r>
+      <w:r>
+        <w:rPr>
+          <w:rFonts w:ascii="Roboto" w:hAnsi="Roboto"/>
+          <w:sz w:val="24"/>
+          <w:szCs w:val="24"/>
+        </w:rPr>
+        <w:t>. We can split the header with span and trick the SEO to pick more words for indexing the page.</w:t>
+      </w:r>
+      <w:r>
+        <w:rPr>
+          <w:rFonts w:ascii="Roboto" w:hAnsi="Roboto"/>
+          <w:sz w:val="24"/>
+          <w:szCs w:val="24"/>
+        </w:rPr>
+        <w:t xml:space="preserve">( </w:t>
+      </w:r>
+      <w:r>
+        <w:rPr>
+          <w:rFonts w:ascii="Roboto" w:hAnsi="Roboto"/>
+          <w:sz w:val="24"/>
+          <w:szCs w:val="24"/>
+        </w:rPr>
+        <w:sym w:font="Wingdings" w:char="F04A"/>
+      </w:r>
+      <w:r>
+        <w:rPr>
+          <w:rFonts w:ascii="Roboto" w:hAnsi="Roboto"/>
+          <w:sz w:val="24"/>
+          <w:szCs w:val="24"/>
+        </w:rPr>
+        <w:t xml:space="preserve"> )</w:t>
+      </w:r>
+    </w:p>
+    <w:p>
+      <w:pPr>
+        <w:pStyle w:val="ListParagraph"/>
+        <w:numPr>
+          <w:ilvl w:val="0"/>
+          <w:numId w:val="12"/>
+        </w:numPr>
+        <w:rPr>
+          <w:rFonts w:ascii="Roboto" w:hAnsi="Roboto"/>
+          <w:sz w:val="24"/>
+          <w:szCs w:val="24"/>
+        </w:rPr>
+      </w:pPr>
+      <w:r>
+        <w:rPr>
+          <w:rFonts w:ascii="Roboto" w:hAnsi="Roboto"/>
+          <w:sz w:val="24"/>
+          <w:szCs w:val="24"/>
+        </w:rPr>
+        <w:t>How to create CSS animation using @keyframes and the animation property</w:t>
+      </w:r>
+    </w:p>
+    <w:p>
+      <w:pPr>
+        <w:pStyle w:val="ListParagraph"/>
+        <w:numPr>
+          <w:ilvl w:val="0"/>
+          <w:numId w:val="12"/>
+        </w:numPr>
+        <w:rPr>
+          <w:rFonts w:ascii="Roboto" w:hAnsi="Roboto"/>
+          <w:sz w:val="24"/>
+          <w:szCs w:val="24"/>
+        </w:rPr>
+      </w:pPr>
+      <w:r>
+        <w:rPr>
+          <w:rFonts w:ascii="Roboto" w:hAnsi="Roboto"/>
+          <w:sz w:val="24"/>
+          <w:szCs w:val="24"/>
+        </w:rPr>
+        <w:t>What pseudo-elements and pseudo-classes are;</w:t>
+      </w:r>
+    </w:p>
+    <w:p>
+      <w:pPr>
+        <w:pStyle w:val="ListParagraph"/>
+        <w:numPr>
+          <w:ilvl w:val="0"/>
+          <w:numId w:val="12"/>
+        </w:numPr>
+        <w:rPr>
+          <w:rFonts w:ascii="Roboto" w:hAnsi="Roboto"/>
+          <w:sz w:val="24"/>
+          <w:szCs w:val="24"/>
+        </w:rPr>
+      </w:pPr>
+      <w:r>
+        <w:rPr>
+          <w:rFonts w:ascii="Roboto" w:hAnsi="Roboto"/>
+          <w:sz w:val="24"/>
+          <w:szCs w:val="24"/>
+        </w:rPr>
+        <w:t xml:space="preserve"> How and why to use the ::after pseudo-element;</w:t>
+      </w:r>
+    </w:p>
+    <w:p>
+      <w:pPr>
+        <w:pStyle w:val="ListParagraph"/>
+        <w:numPr>
+          <w:ilvl w:val="0"/>
+          <w:numId w:val="12"/>
+        </w:numPr>
+        <w:rPr>
+          <w:rFonts w:ascii="Roboto" w:hAnsi="Roboto"/>
+          <w:sz w:val="24"/>
+          <w:szCs w:val="24"/>
+        </w:rPr>
+      </w:pPr>
+      <w:r>
+        <w:rPr>
+          <w:rFonts w:ascii="Roboto" w:hAnsi="Roboto"/>
+          <w:sz w:val="24"/>
+          <w:szCs w:val="24"/>
+        </w:rPr>
+        <w:t>How to create a creative hover animation effect using the transition property</w:t>
+      </w:r>
+    </w:p>
+    <w:p>
+      <w:pPr>
+        <w:pStyle w:val="ListParagraph"/>
+        <w:numPr>
+          <w:ilvl w:val="0"/>
+          <w:numId w:val="12"/>
+        </w:numPr>
+        <w:rPr>
+          <w:rFonts w:ascii="Roboto" w:hAnsi="Roboto"/>
+          <w:sz w:val="24"/>
+          <w:szCs w:val="24"/>
+        </w:rPr>
+      </w:pPr>
       <w:r>
         <w:rPr>
           <w:rFonts w:ascii="Roboto" w:hAnsi="Roboto"/>
           <w:b/>
           <w:bCs/>
-          <w:sz w:val="32"/>
-          <w:szCs w:val="32"/>
-        </w:rPr>
-        <w:t>css</w:t>
-      </w:r>
-      <w:proofErr w:type="spellEnd"/>
-      <w:r>
-        <w:rPr>
-          <w:rFonts w:ascii="Roboto" w:hAnsi="Roboto"/>
-          <w:b/>
-          <w:bCs/>
-          <w:sz w:val="32"/>
-          <w:szCs w:val="32"/>
-        </w:rPr>
-        <w:t xml:space="preserve"> and sass Theory and tricks</w:t>
-      </w:r>
-    </w:p>
-    <w:p>
-      <w:pPr>
-        <w:pStyle w:val="ListParagraph"/>
-        <w:rPr>
-          <w:rFonts w:ascii="Roboto" w:hAnsi="Roboto"/>
-          <w:sz w:val="24"/>
-          <w:szCs w:val="24"/>
-        </w:rPr>
-      </w:pPr>
-    </w:p>
-    <w:p>
-      <w:pPr>
-        <w:pStyle w:val="ListParagraph"/>
-        <w:numPr>
-          <w:ilvl w:val="0"/>
-          <w:numId w:val="12"/>
-        </w:numPr>
-        <w:rPr>
-          <w:rFonts w:ascii="Roboto" w:hAnsi="Roboto"/>
-          <w:sz w:val="24"/>
-          <w:szCs w:val="24"/>
-        </w:rPr>
-      </w:pPr>
-      <w:r>
-        <w:rPr>
-          <w:rFonts w:ascii="Roboto" w:hAnsi="Roboto"/>
-          <w:sz w:val="24"/>
-          <w:szCs w:val="24"/>
-        </w:rPr>
-        <w:t>The best way to perform a basic reset using the universal selector</w:t>
-      </w:r>
-    </w:p>
-    <w:p>
-      <w:pPr>
-        <w:pStyle w:val="ListParagraph"/>
-        <w:numPr>
-          <w:ilvl w:val="0"/>
-          <w:numId w:val="12"/>
-        </w:numPr>
-        <w:rPr>
-          <w:rFonts w:ascii="Roboto" w:hAnsi="Roboto"/>
-          <w:sz w:val="24"/>
-          <w:szCs w:val="24"/>
-        </w:rPr>
-      </w:pPr>
-      <w:r>
-        <w:rPr>
-          <w:rFonts w:ascii="Roboto" w:hAnsi="Roboto"/>
-          <w:sz w:val="24"/>
-          <w:szCs w:val="24"/>
-        </w:rPr>
-        <w:t>How to set project-wide font definitions</w:t>
-      </w:r>
-    </w:p>
-    <w:p>
-      <w:pPr>
-        <w:pStyle w:val="ListParagraph"/>
-        <w:numPr>
-          <w:ilvl w:val="0"/>
-          <w:numId w:val="12"/>
-        </w:numPr>
-        <w:rPr>
-          <w:rFonts w:ascii="Roboto" w:hAnsi="Roboto"/>
-          <w:sz w:val="24"/>
-          <w:szCs w:val="24"/>
-        </w:rPr>
-      </w:pPr>
-      <w:r>
-        <w:rPr>
-          <w:rFonts w:ascii="Roboto" w:hAnsi="Roboto"/>
-          <w:sz w:val="24"/>
-          <w:szCs w:val="24"/>
-        </w:rPr>
-        <w:t>How to clip parts of elements using clip-path</w:t>
-      </w:r>
-    </w:p>
-    <w:p>
-      <w:pPr>
-        <w:pStyle w:val="ListParagraph"/>
-        <w:numPr>
-          <w:ilvl w:val="0"/>
-          <w:numId w:val="12"/>
-        </w:numPr>
-        <w:rPr>
-          <w:rFonts w:ascii="Roboto" w:hAnsi="Roboto"/>
-          <w:sz w:val="24"/>
-          <w:szCs w:val="24"/>
-        </w:rPr>
-      </w:pPr>
-      <w:r>
-        <w:rPr>
-          <w:rFonts w:ascii="Roboto" w:hAnsi="Roboto"/>
-          <w:sz w:val="24"/>
-          <w:szCs w:val="24"/>
-        </w:rPr>
-        <w:t>The easiest way to center anything with the transform, top and left properties;</w:t>
-      </w:r>
-    </w:p>
-    <w:p>
-      <w:pPr>
-        <w:pStyle w:val="ListParagraph"/>
-        <w:numPr>
-          <w:ilvl w:val="0"/>
-          <w:numId w:val="12"/>
-        </w:numPr>
-        <w:rPr>
-          <w:rFonts w:ascii="Roboto" w:hAnsi="Roboto"/>
-          <w:sz w:val="24"/>
-          <w:szCs w:val="24"/>
-        </w:rPr>
-      </w:pPr>
-      <w:r>
-        <w:rPr>
-          <w:rFonts w:ascii="Roboto" w:hAnsi="Roboto"/>
-          <w:sz w:val="24"/>
-          <w:szCs w:val="24"/>
-        </w:rPr>
-        <w:t>Alt</w:t>
-      </w:r>
-      <w:r>
-        <w:rPr>
-          <w:rFonts w:ascii="Roboto" w:hAnsi="Roboto"/>
-          <w:sz w:val="24"/>
-          <w:szCs w:val="24"/>
-        </w:rPr>
-        <w:t xml:space="preserve"> description</w:t>
-      </w:r>
-      <w:r>
-        <w:rPr>
-          <w:rFonts w:ascii="Roboto" w:hAnsi="Roboto"/>
-          <w:sz w:val="24"/>
-          <w:szCs w:val="24"/>
-        </w:rPr>
-        <w:t xml:space="preserve"> for images serve for SEO(Search engine optimization!!!!!!!!)</w:t>
-      </w:r>
-    </w:p>
-    <w:p>
-      <w:pPr>
-        <w:pStyle w:val="ListParagraph"/>
-        <w:numPr>
-          <w:ilvl w:val="0"/>
-          <w:numId w:val="12"/>
-        </w:numPr>
-        <w:rPr>
-          <w:rFonts w:ascii="Roboto" w:hAnsi="Roboto"/>
-          <w:sz w:val="24"/>
-          <w:szCs w:val="24"/>
-        </w:rPr>
-      </w:pPr>
-      <w:r>
-        <w:rPr>
-          <w:rFonts w:ascii="Roboto" w:hAnsi="Roboto"/>
-          <w:sz w:val="24"/>
-          <w:szCs w:val="24"/>
-        </w:rPr>
-        <w:t>H1 is also important for SEO optimization</w:t>
-      </w:r>
-      <w:r>
-        <w:rPr>
-          <w:rFonts w:ascii="Roboto" w:hAnsi="Roboto"/>
-          <w:sz w:val="24"/>
-          <w:szCs w:val="24"/>
-        </w:rPr>
-        <w:t>. We can split the header with span and trick the SEO to pick more words for indexing the page.</w:t>
-      </w:r>
-      <w:r>
-        <w:rPr>
-          <w:rFonts w:ascii="Roboto" w:hAnsi="Roboto"/>
-          <w:sz w:val="24"/>
-          <w:szCs w:val="24"/>
-        </w:rPr>
-        <w:t xml:space="preserve">( </w:t>
-      </w:r>
-      <w:r>
-        <w:rPr>
-          <w:rFonts w:ascii="Roboto" w:hAnsi="Roboto"/>
-          <w:sz w:val="24"/>
-          <w:szCs w:val="24"/>
-        </w:rPr>
-        <w:sym w:font="Wingdings" w:char="F04A"/>
-      </w:r>
-      <w:r>
-        <w:rPr>
-          <w:rFonts w:ascii="Roboto" w:hAnsi="Roboto"/>
-          <w:sz w:val="24"/>
-          <w:szCs w:val="24"/>
-        </w:rPr>
-        <w:t xml:space="preserve"> )</w:t>
-      </w:r>
-    </w:p>
-    <w:p>
-      <w:pPr>
-        <w:pStyle w:val="ListParagraph"/>
-        <w:numPr>
-          <w:ilvl w:val="0"/>
-          <w:numId w:val="12"/>
-        </w:numPr>
-        <w:rPr>
-          <w:rFonts w:ascii="Roboto" w:hAnsi="Roboto"/>
-          <w:sz w:val="24"/>
-          <w:szCs w:val="24"/>
-        </w:rPr>
-      </w:pPr>
-      <w:r>
-        <w:rPr>
-          <w:rFonts w:ascii="Roboto" w:hAnsi="Roboto"/>
-          <w:sz w:val="24"/>
-          <w:szCs w:val="24"/>
-        </w:rPr>
-        <w:t>How to create CSS animation using @keyframes and the animation property</w:t>
-      </w:r>
-    </w:p>
-    <w:p>
-      <w:pPr>
-        <w:pStyle w:val="ListParagraph"/>
-        <w:numPr>
-          <w:ilvl w:val="0"/>
-          <w:numId w:val="12"/>
-        </w:numPr>
-        <w:rPr>
-          <w:rFonts w:ascii="Roboto" w:hAnsi="Roboto"/>
-          <w:sz w:val="24"/>
-          <w:szCs w:val="24"/>
-        </w:rPr>
-      </w:pPr>
-      <w:r>
-        <w:rPr>
-          <w:rFonts w:ascii="Roboto" w:hAnsi="Roboto"/>
-          <w:sz w:val="24"/>
-          <w:szCs w:val="24"/>
-        </w:rPr>
-        <w:t>What pseudo-elements and pseudo-classes are;</w:t>
-      </w:r>
-    </w:p>
-    <w:p>
-      <w:pPr>
-        <w:pStyle w:val="ListParagraph"/>
-        <w:numPr>
-          <w:ilvl w:val="0"/>
-          <w:numId w:val="12"/>
-        </w:numPr>
-        <w:rPr>
-          <w:rFonts w:ascii="Roboto" w:hAnsi="Roboto"/>
-          <w:sz w:val="24"/>
-          <w:szCs w:val="24"/>
-        </w:rPr>
-      </w:pPr>
-      <w:r>
-        <w:rPr>
-          <w:rFonts w:ascii="Roboto" w:hAnsi="Roboto"/>
-          <w:sz w:val="24"/>
-          <w:szCs w:val="24"/>
-        </w:rPr>
-        <w:t xml:space="preserve"> How and why to use the ::after pseudo-element;</w:t>
-      </w:r>
-    </w:p>
-    <w:p>
-      <w:pPr>
-        <w:pStyle w:val="ListParagraph"/>
-        <w:numPr>
-          <w:ilvl w:val="0"/>
-          <w:numId w:val="12"/>
-        </w:numPr>
-        <w:rPr>
-          <w:rFonts w:ascii="Roboto" w:hAnsi="Roboto"/>
-          <w:sz w:val="24"/>
-          <w:szCs w:val="24"/>
-        </w:rPr>
-      </w:pPr>
-      <w:r>
-        <w:rPr>
-          <w:rFonts w:ascii="Roboto" w:hAnsi="Roboto"/>
-          <w:sz w:val="24"/>
-          <w:szCs w:val="24"/>
-        </w:rPr>
-        <w:t>How to create a creative hover animation effect using the transition property</w:t>
-      </w:r>
-    </w:p>
-    <w:p>
-      <w:pPr>
-        <w:pStyle w:val="ListParagraph"/>
-        <w:numPr>
-          <w:ilvl w:val="0"/>
-          <w:numId w:val="12"/>
-        </w:numPr>
-        <w:rPr>
-          <w:rFonts w:ascii="Roboto" w:hAnsi="Roboto"/>
-          <w:sz w:val="24"/>
-          <w:szCs w:val="24"/>
-        </w:rPr>
-      </w:pPr>
-      <w:r>
-        <w:rPr>
-          <w:rFonts w:ascii="Roboto" w:hAnsi="Roboto"/>
-          <w:b/>
-          <w:bCs/>
           <w:sz w:val="24"/>
           <w:szCs w:val="24"/>
         </w:rPr>
@@ -483,69 +461,15 @@
           <w:sz w:val="24"/>
           <w:szCs w:val="24"/>
         </w:rPr>
-        <w:t xml:space="preserve">How </w:t>
-      </w:r>
-      <w:proofErr w:type="spellStart"/>
-      <w:r>
-        <w:rPr>
-          <w:rFonts w:ascii="Roboto" w:hAnsi="Roboto"/>
-          <w:sz w:val="24"/>
-          <w:szCs w:val="24"/>
-        </w:rPr>
-        <w:t>css</w:t>
-      </w:r>
-      <w:proofErr w:type="spellEnd"/>
-      <w:r>
-        <w:rPr>
-          <w:rFonts w:ascii="Roboto" w:hAnsi="Roboto"/>
-          <w:sz w:val="24"/>
-          <w:szCs w:val="24"/>
-        </w:rPr>
-        <w:t xml:space="preserve"> works </w:t>
-      </w:r>
-      <w:proofErr w:type="spellStart"/>
-      <w:r>
-        <w:rPr>
-          <w:rFonts w:ascii="Roboto" w:hAnsi="Roboto"/>
-          <w:sz w:val="24"/>
-          <w:szCs w:val="24"/>
-        </w:rPr>
-        <w:t>behing</w:t>
-      </w:r>
-      <w:proofErr w:type="spellEnd"/>
-      <w:r>
-        <w:rPr>
-          <w:rFonts w:ascii="Roboto" w:hAnsi="Roboto"/>
-          <w:sz w:val="24"/>
-          <w:szCs w:val="24"/>
-        </w:rPr>
-        <w:t xml:space="preserve"> the scenes - overview:</w:t>
-      </w:r>
-      <w:r>
-        <w:rPr>
-          <w:rFonts w:ascii="Roboto" w:hAnsi="Roboto"/>
-          <w:sz w:val="24"/>
-          <w:szCs w:val="24"/>
-        </w:rPr>
-        <w:t xml:space="preserve"> The browser loads the HTML. -It parses the HTML and build a DOM(Document Object Model) tree. -It also loads the </w:t>
-      </w:r>
-      <w:proofErr w:type="spellStart"/>
-      <w:r>
-        <w:rPr>
-          <w:rFonts w:ascii="Roboto" w:hAnsi="Roboto"/>
-          <w:sz w:val="24"/>
-          <w:szCs w:val="24"/>
-        </w:rPr>
-        <w:t>css</w:t>
-      </w:r>
-      <w:proofErr w:type="spellEnd"/>
-      <w:r>
-        <w:rPr>
-          <w:rFonts w:ascii="Roboto" w:hAnsi="Roboto"/>
-          <w:sz w:val="24"/>
-          <w:szCs w:val="24"/>
-        </w:rPr>
-        <w:t xml:space="preserve"> liked from the HTML and parse it(Resolve conflicting CSS declarations-cascade, Process final CSS values-&gt;for different screens and percentages). After the CSS file is parses it is build into CSS Object Model(CSSOM)(similar to DOM). After all the parsing is done the browser engine takes the processed filed and makes a render tree for Website rendering: the visual formatting model(box-model, floats, positioning). Finally the website is rendered to the screen.</w:t>
+        <w:t>How css works behing the scenes - overview:</w:t>
+      </w:r>
+      <w:r>
+        <w:rPr>
+          <w:rFonts w:ascii="Roboto" w:hAnsi="Roboto"/>
+          <w:sz w:val="24"/>
+          <w:szCs w:val="24"/>
+        </w:rPr>
+        <w:t xml:space="preserve"> The browser loads the HTML. -It parses the HTML and build a DOM(Document Object Model) tree. -It also loads the css liked from the HTML and parse it(Resolve conflicting CSS declarations-cascade, Process final CSS values-&gt;for different screens and percentages). After the CSS file is parses it is build into CSS Object Model(CSSOM)(similar to DOM). After all the parsing is done the browser engine takes the processed filed and makes a render tree for Website rendering: the visual formatting model(box-model, floats, positioning). Finally the website is rendered to the screen.</w:t>
       </w:r>
     </w:p>
     <w:p>
@@ -642,25 +566,7 @@
           <w:sz w:val="24"/>
           <w:szCs w:val="24"/>
         </w:rPr>
-        <w:t xml:space="preserve"> a </w:t>
-      </w:r>
-      <w:proofErr w:type="spellStart"/>
-      <w:r>
-        <w:rPr>
-          <w:rFonts w:ascii="Roboto" w:hAnsi="Roboto"/>
-          <w:sz w:val="24"/>
-          <w:szCs w:val="24"/>
-        </w:rPr>
-        <w:t>css</w:t>
-      </w:r>
-      <w:proofErr w:type="spellEnd"/>
-      <w:r>
-        <w:rPr>
-          <w:rFonts w:ascii="Roboto" w:hAnsi="Roboto"/>
-          <w:sz w:val="24"/>
-          <w:szCs w:val="24"/>
-        </w:rPr>
-        <w:t xml:space="preserve"> rule is build with:</w:t>
+        <w:t xml:space="preserve"> a css rule is build with:</w:t>
       </w:r>
       <w:r>
         <w:rPr>
@@ -714,25 +620,7 @@
           <w:sz w:val="24"/>
           <w:szCs w:val="24"/>
         </w:rPr>
-        <w:t xml:space="preserve"> Sources of </w:t>
-      </w:r>
-      <w:proofErr w:type="spellStart"/>
-      <w:r>
-        <w:rPr>
-          <w:rFonts w:ascii="Roboto" w:hAnsi="Roboto"/>
-          <w:sz w:val="24"/>
-          <w:szCs w:val="24"/>
-        </w:rPr>
-        <w:t>css</w:t>
-      </w:r>
-      <w:proofErr w:type="spellEnd"/>
-      <w:r>
-        <w:rPr>
-          <w:rFonts w:ascii="Roboto" w:hAnsi="Roboto"/>
-          <w:sz w:val="24"/>
-          <w:szCs w:val="24"/>
-        </w:rPr>
-        <w:t xml:space="preserve">: author, user(changing in browser), and Browser(the default declaration ex. </w:t>
+        <w:t xml:space="preserve"> Sources of css: author, user(changing in browser), and Browser(the default declaration ex. </w:t>
       </w:r>
       <w:r>
         <w:rPr>
@@ -874,23 +762,13 @@
           <w:szCs w:val="24"/>
         </w:rPr>
       </w:pPr>
-      <w:proofErr w:type="spellStart"/>
-      <w:r>
-        <w:rPr>
-          <w:rFonts w:ascii="Roboto" w:hAnsi="Roboto"/>
-          <w:sz w:val="24"/>
-          <w:szCs w:val="24"/>
-        </w:rPr>
-        <w:t>Css</w:t>
-      </w:r>
-      <w:proofErr w:type="spellEnd"/>
-      <w:r>
-        <w:rPr>
-          <w:rFonts w:ascii="Roboto" w:hAnsi="Roboto"/>
-          <w:sz w:val="24"/>
-          <w:szCs w:val="24"/>
-        </w:rPr>
-        <w:t xml:space="preserve"> declaration marked with !important have the highest priority</w:t>
+      <w:r>
+        <w:rPr>
+          <w:rFonts w:ascii="Roboto" w:hAnsi="Roboto"/>
+          <w:sz w:val="24"/>
+          <w:szCs w:val="24"/>
+        </w:rPr>
+        <w:t>Css declaration marked with !important have the highest priority</w:t>
       </w:r>
     </w:p>
     <w:p>
@@ -912,25 +790,7 @@
           <w:sz w:val="24"/>
           <w:szCs w:val="24"/>
         </w:rPr>
-        <w:t xml:space="preserve">But, only use !important as a last resource. It’s better to use correct </w:t>
-      </w:r>
-      <w:proofErr w:type="spellStart"/>
-      <w:r>
-        <w:rPr>
-          <w:rFonts w:ascii="Roboto" w:hAnsi="Roboto"/>
-          <w:sz w:val="24"/>
-          <w:szCs w:val="24"/>
-        </w:rPr>
-        <w:t>specificityes</w:t>
-      </w:r>
-      <w:proofErr w:type="spellEnd"/>
-      <w:r>
-        <w:rPr>
-          <w:rFonts w:ascii="Roboto" w:hAnsi="Roboto"/>
-          <w:sz w:val="24"/>
-          <w:szCs w:val="24"/>
-        </w:rPr>
-        <w:t xml:space="preserve"> – more maintainable code!</w:t>
+        <w:t>But, only use !important as a last resource. It’s better to use correct specificityes – more maintainable code!</w:t>
       </w:r>
     </w:p>
     <w:p>
@@ -996,25 +856,7 @@
           <w:sz w:val="24"/>
           <w:szCs w:val="24"/>
         </w:rPr>
-        <w:t xml:space="preserve">A selector that contains 1 class </w:t>
-      </w:r>
-      <w:proofErr w:type="spellStart"/>
-      <w:r>
-        <w:rPr>
-          <w:rFonts w:ascii="Roboto" w:hAnsi="Roboto"/>
-          <w:sz w:val="24"/>
-          <w:szCs w:val="24"/>
-        </w:rPr>
-        <w:t>im</w:t>
-      </w:r>
-      <w:proofErr w:type="spellEnd"/>
-      <w:r>
-        <w:rPr>
-          <w:rFonts w:ascii="Roboto" w:hAnsi="Roboto"/>
-          <w:sz w:val="24"/>
-          <w:szCs w:val="24"/>
-        </w:rPr>
-        <w:t xml:space="preserve"> more specific than one with 1000 elements</w:t>
+        <w:t>A selector that contains 1 class im more specific than one with 1000 elements</w:t>
       </w:r>
     </w:p>
     <w:p>
@@ -1135,91 +977,37 @@
           <w:sz w:val="24"/>
           <w:szCs w:val="24"/>
         </w:rPr>
-        <w:t xml:space="preserve"> it may be a problem if the specificity is higher on other </w:t>
-      </w:r>
-      <w:proofErr w:type="spellStart"/>
-      <w:r>
-        <w:rPr>
-          <w:rFonts w:ascii="Roboto" w:hAnsi="Roboto"/>
-          <w:sz w:val="24"/>
-          <w:szCs w:val="24"/>
-        </w:rPr>
-        <w:t>css</w:t>
-      </w:r>
-      <w:proofErr w:type="spellEnd"/>
-      <w:r>
-        <w:rPr>
-          <w:rFonts w:ascii="Roboto" w:hAnsi="Roboto"/>
-          <w:sz w:val="24"/>
-          <w:szCs w:val="24"/>
-        </w:rPr>
-        <w:t xml:space="preserve"> rule.</w:t>
-      </w:r>
-    </w:p>
-    <w:p>
-      <w:pPr>
-        <w:pStyle w:val="ListParagraph"/>
-        <w:numPr>
-          <w:ilvl w:val="0"/>
-          <w:numId w:val="12"/>
-        </w:numPr>
-        <w:rPr>
-          <w:rFonts w:ascii="Roboto" w:hAnsi="Roboto"/>
-          <w:sz w:val="24"/>
-          <w:szCs w:val="24"/>
-        </w:rPr>
-      </w:pPr>
-      <w:r>
-        <w:rPr>
-          <w:rFonts w:ascii="Roboto" w:hAnsi="Roboto"/>
-          <w:sz w:val="24"/>
-          <w:szCs w:val="24"/>
-        </w:rPr>
-        <w:t xml:space="preserve">How </w:t>
-      </w:r>
-      <w:proofErr w:type="spellStart"/>
-      <w:r>
-        <w:rPr>
-          <w:rFonts w:ascii="Roboto" w:hAnsi="Roboto"/>
-          <w:sz w:val="24"/>
-          <w:szCs w:val="24"/>
-        </w:rPr>
-        <w:t>css</w:t>
-      </w:r>
-      <w:proofErr w:type="spellEnd"/>
-      <w:r>
-        <w:rPr>
-          <w:rFonts w:ascii="Roboto" w:hAnsi="Roboto"/>
-          <w:sz w:val="24"/>
-          <w:szCs w:val="24"/>
-        </w:rPr>
-        <w:t xml:space="preserve"> is processed: Value processing</w:t>
-      </w:r>
-      <w:r>
-        <w:rPr>
-          <w:rFonts w:ascii="Roboto" w:hAnsi="Roboto"/>
-          <w:sz w:val="24"/>
-          <w:szCs w:val="24"/>
-        </w:rPr>
-        <w:t xml:space="preserve">: 1.Declared value(author declarations) -&gt; 2.Cascaded value(after the cascade) -&gt; 3.Specified value(defaulting, if there is not cascaded value -&gt; 4.Computed value(converting relative values to absolute) -&gt; 5.Used value(final calculation, based on layout) -&gt; 6.Actual value(browser and device </w:t>
-      </w:r>
-      <w:proofErr w:type="spellStart"/>
-      <w:r>
-        <w:rPr>
-          <w:rFonts w:ascii="Roboto" w:hAnsi="Roboto"/>
-          <w:sz w:val="24"/>
-          <w:szCs w:val="24"/>
-        </w:rPr>
-        <w:t>restrications</w:t>
-      </w:r>
-      <w:proofErr w:type="spellEnd"/>
-      <w:r>
-        <w:rPr>
-          <w:rFonts w:ascii="Roboto" w:hAnsi="Roboto"/>
-          <w:sz w:val="24"/>
-          <w:szCs w:val="24"/>
-        </w:rPr>
-        <w:t>)</w:t>
+        <w:t xml:space="preserve"> it may be a problem if the specificity is higher on other css rule.</w:t>
+      </w:r>
+    </w:p>
+    <w:p>
+      <w:pPr>
+        <w:pStyle w:val="ListParagraph"/>
+        <w:numPr>
+          <w:ilvl w:val="0"/>
+          <w:numId w:val="12"/>
+        </w:numPr>
+        <w:rPr>
+          <w:rFonts w:ascii="Roboto" w:hAnsi="Roboto"/>
+          <w:sz w:val="24"/>
+          <w:szCs w:val="24"/>
+        </w:rPr>
+      </w:pPr>
+      <w:r>
+        <w:rPr>
+          <w:rFonts w:ascii="Roboto" w:hAnsi="Roboto"/>
+          <w:sz w:val="24"/>
+          <w:szCs w:val="24"/>
+        </w:rPr>
+        <w:t>How css is processed: Value processing</w:t>
+      </w:r>
+      <w:r>
+        <w:rPr>
+          <w:rFonts w:ascii="Roboto" w:hAnsi="Roboto"/>
+          <w:sz w:val="24"/>
+          <w:szCs w:val="24"/>
+        </w:rPr>
+        <w:t>: 1.Declared value(author declarations) -&gt; 2.Cascaded value(after the cascade) -&gt; 3.Specified value(defaulting, if there is not cascaded value -&gt; 4.Computed value(converting relative values to absolute) -&gt; 5.Used value(final calculation, based on layout) -&gt; 6.Actual value(browser and device restrications)</w:t>
       </w:r>
     </w:p>
     <w:p>
@@ -1396,25 +1184,7 @@
           <w:sz w:val="24"/>
           <w:szCs w:val="24"/>
         </w:rPr>
-        <w:t xml:space="preserve">Percentages are measured relative to their parent’s </w:t>
-      </w:r>
-      <w:proofErr w:type="spellStart"/>
-      <w:r>
-        <w:rPr>
-          <w:rFonts w:ascii="Roboto" w:hAnsi="Roboto"/>
-          <w:sz w:val="24"/>
-          <w:szCs w:val="24"/>
-        </w:rPr>
-        <w:t>witdth</w:t>
-      </w:r>
-      <w:proofErr w:type="spellEnd"/>
-      <w:r>
-        <w:rPr>
-          <w:rFonts w:ascii="Roboto" w:hAnsi="Roboto"/>
-          <w:sz w:val="24"/>
-          <w:szCs w:val="24"/>
-        </w:rPr>
-        <w:t>, if used to specify lengths</w:t>
+        <w:t>Percentages are measured relative to their parent’s witdth, if used to specify lengths</w:t>
       </w:r>
     </w:p>
     <w:p>
@@ -1436,25 +1206,7 @@
           <w:sz w:val="24"/>
           <w:szCs w:val="24"/>
         </w:rPr>
-        <w:t>“</w:t>
-      </w:r>
-      <w:proofErr w:type="spellStart"/>
-      <w:r>
-        <w:rPr>
-          <w:rFonts w:ascii="Roboto" w:hAnsi="Roboto"/>
-          <w:sz w:val="24"/>
-          <w:szCs w:val="24"/>
-        </w:rPr>
-        <w:t>Em</w:t>
-      </w:r>
-      <w:proofErr w:type="spellEnd"/>
-      <w:r>
-        <w:rPr>
-          <w:rFonts w:ascii="Roboto" w:hAnsi="Roboto"/>
-          <w:sz w:val="24"/>
-          <w:szCs w:val="24"/>
-        </w:rPr>
-        <w:t>” are measured relative to their parent font-size, if used to specify font-size;</w:t>
+        <w:t>“Em” are measured relative to their parent font-size, if used to specify font-size;</w:t>
       </w:r>
     </w:p>
     <w:p>
@@ -1476,25 +1228,7 @@
           <w:sz w:val="24"/>
           <w:szCs w:val="24"/>
         </w:rPr>
-        <w:t>“</w:t>
-      </w:r>
-      <w:proofErr w:type="spellStart"/>
-      <w:r>
-        <w:rPr>
-          <w:rFonts w:ascii="Roboto" w:hAnsi="Roboto"/>
-          <w:sz w:val="24"/>
-          <w:szCs w:val="24"/>
-        </w:rPr>
-        <w:t>Em</w:t>
-      </w:r>
-      <w:proofErr w:type="spellEnd"/>
-      <w:r>
-        <w:rPr>
-          <w:rFonts w:ascii="Roboto" w:hAnsi="Roboto"/>
-          <w:sz w:val="24"/>
-          <w:szCs w:val="24"/>
-        </w:rPr>
-        <w:t>” are measured relative to the current font-size, if used to specify lengths</w:t>
+        <w:t>“Em” are measured relative to the current font-size, if used to specify lengths</w:t>
       </w:r>
     </w:p>
     <w:p>
@@ -1538,43 +1272,7 @@
           <w:sz w:val="24"/>
           <w:szCs w:val="24"/>
         </w:rPr>
-        <w:t>“</w:t>
-      </w:r>
-      <w:proofErr w:type="spellStart"/>
-      <w:r>
-        <w:rPr>
-          <w:rFonts w:ascii="Roboto" w:hAnsi="Roboto"/>
-          <w:sz w:val="24"/>
-          <w:szCs w:val="24"/>
-        </w:rPr>
-        <w:t>vh</w:t>
-      </w:r>
-      <w:proofErr w:type="spellEnd"/>
-      <w:r>
-        <w:rPr>
-          <w:rFonts w:ascii="Roboto" w:hAnsi="Roboto"/>
-          <w:sz w:val="24"/>
-          <w:szCs w:val="24"/>
-        </w:rPr>
-        <w:t>” and “</w:t>
-      </w:r>
-      <w:proofErr w:type="spellStart"/>
-      <w:r>
-        <w:rPr>
-          <w:rFonts w:ascii="Roboto" w:hAnsi="Roboto"/>
-          <w:sz w:val="24"/>
-          <w:szCs w:val="24"/>
-        </w:rPr>
-        <w:t>vw</w:t>
-      </w:r>
-      <w:proofErr w:type="spellEnd"/>
-      <w:r>
-        <w:rPr>
-          <w:rFonts w:ascii="Roboto" w:hAnsi="Roboto"/>
-          <w:sz w:val="24"/>
-          <w:szCs w:val="24"/>
-        </w:rPr>
-        <w:t>” are simply percentage measurements of the viewport’s height and width.</w:t>
+        <w:t>“vh” and “vw” are simply percentage measurements of the viewport’s height and width.</w:t>
       </w:r>
     </w:p>
     <w:p>
@@ -1618,25 +1316,7 @@
           <w:sz w:val="24"/>
           <w:szCs w:val="24"/>
         </w:rPr>
-        <w:t xml:space="preserve">Inheritance passes the values for some specific properties from parents to children – more </w:t>
-      </w:r>
-      <w:proofErr w:type="spellStart"/>
-      <w:r>
-        <w:rPr>
-          <w:rFonts w:ascii="Roboto" w:hAnsi="Roboto"/>
-          <w:sz w:val="24"/>
-          <w:szCs w:val="24"/>
-        </w:rPr>
-        <w:t>maiontainable</w:t>
-      </w:r>
-      <w:proofErr w:type="spellEnd"/>
-      <w:r>
-        <w:rPr>
-          <w:rFonts w:ascii="Roboto" w:hAnsi="Roboto"/>
-          <w:sz w:val="24"/>
-          <w:szCs w:val="24"/>
-        </w:rPr>
-        <w:t xml:space="preserve"> code</w:t>
+        <w:t>Inheritance passes the values for some specific properties from parents to children – more maiontainable code</w:t>
       </w:r>
     </w:p>
     <w:p>
@@ -2145,79 +1825,7 @@
           <w:sz w:val="24"/>
           <w:szCs w:val="24"/>
         </w:rPr>
-        <w:t>(Elements formatted visually as blocks; 100% of parent’s width; Vertically, one after another; Box-model applies as showed-&gt;</w:t>
-      </w:r>
-      <w:proofErr w:type="spellStart"/>
-      <w:r>
-        <w:rPr>
-          <w:rFonts w:ascii="Roboto" w:hAnsi="Roboto"/>
-          <w:sz w:val="24"/>
-          <w:szCs w:val="24"/>
-        </w:rPr>
-        <w:t>display:block</w:t>
-      </w:r>
-      <w:proofErr w:type="spellEnd"/>
-      <w:r>
-        <w:rPr>
-          <w:rFonts w:ascii="Roboto" w:hAnsi="Roboto"/>
-          <w:sz w:val="24"/>
-          <w:szCs w:val="24"/>
-        </w:rPr>
-        <w:t>(</w:t>
-      </w:r>
-      <w:proofErr w:type="spellStart"/>
-      <w:r>
-        <w:rPr>
-          <w:rFonts w:ascii="Roboto" w:hAnsi="Roboto"/>
-          <w:sz w:val="24"/>
-          <w:szCs w:val="24"/>
-        </w:rPr>
-        <w:t>display:flex</w:t>
-      </w:r>
-      <w:proofErr w:type="spellEnd"/>
-      <w:r>
-        <w:rPr>
-          <w:rFonts w:ascii="Roboto" w:hAnsi="Roboto"/>
-          <w:sz w:val="24"/>
-          <w:szCs w:val="24"/>
-        </w:rPr>
-        <w:t xml:space="preserve">, </w:t>
-      </w:r>
-      <w:proofErr w:type="spellStart"/>
-      <w:r>
-        <w:rPr>
-          <w:rFonts w:ascii="Roboto" w:hAnsi="Roboto"/>
-          <w:sz w:val="24"/>
-          <w:szCs w:val="24"/>
-        </w:rPr>
-        <w:t>display:list-item</w:t>
-      </w:r>
-      <w:proofErr w:type="spellEnd"/>
-      <w:r>
-        <w:rPr>
-          <w:rFonts w:ascii="Roboto" w:hAnsi="Roboto"/>
-          <w:sz w:val="24"/>
-          <w:szCs w:val="24"/>
-        </w:rPr>
-        <w:t xml:space="preserve">, </w:t>
-      </w:r>
-      <w:proofErr w:type="spellStart"/>
-      <w:r>
-        <w:rPr>
-          <w:rFonts w:ascii="Roboto" w:hAnsi="Roboto"/>
-          <w:sz w:val="24"/>
-          <w:szCs w:val="24"/>
-        </w:rPr>
-        <w:t>display:table</w:t>
-      </w:r>
-      <w:proofErr w:type="spellEnd"/>
-      <w:r>
-        <w:rPr>
-          <w:rFonts w:ascii="Roboto" w:hAnsi="Roboto"/>
-          <w:sz w:val="24"/>
-          <w:szCs w:val="24"/>
-        </w:rPr>
-        <w:t>); 3.</w:t>
+        <w:t>(Elements formatted visually as blocks; 100% of parent’s width; Vertically, one after another; Box-model applies as showed-&gt;display:block(display:flex, display:list-item, display:table); 3.</w:t>
       </w:r>
       <w:r>
         <w:rPr>
@@ -2249,25 +1857,7 @@
           <w:sz w:val="24"/>
           <w:szCs w:val="24"/>
         </w:rPr>
-        <w:t xml:space="preserve">-&gt; </w:t>
-      </w:r>
-      <w:proofErr w:type="spellStart"/>
-      <w:r>
-        <w:rPr>
-          <w:rFonts w:ascii="Roboto" w:hAnsi="Roboto"/>
-          <w:sz w:val="24"/>
-          <w:szCs w:val="24"/>
-        </w:rPr>
-        <w:t>display:inline-block</w:t>
-      </w:r>
-      <w:proofErr w:type="spellEnd"/>
-      <w:r>
-        <w:rPr>
-          <w:rFonts w:ascii="Roboto" w:hAnsi="Roboto"/>
-          <w:sz w:val="24"/>
-          <w:szCs w:val="24"/>
-        </w:rPr>
-        <w:t>.</w:t>
+        <w:t>-&gt; display:inline-block.</w:t>
       </w:r>
     </w:p>
     <w:p>
@@ -2355,25 +1945,7 @@
           <w:sz w:val="24"/>
           <w:szCs w:val="24"/>
         </w:rPr>
-        <w:t xml:space="preserve">(Element is removed from the normal flow; No impact on surrounding content or elements; We use top bottom, left and right to offset the element from tis relatively positioned container)-&gt; position: absolute, </w:t>
-      </w:r>
-      <w:proofErr w:type="spellStart"/>
-      <w:r>
-        <w:rPr>
-          <w:rFonts w:ascii="Roboto" w:hAnsi="Roboto"/>
-          <w:sz w:val="24"/>
-          <w:szCs w:val="24"/>
-        </w:rPr>
-        <w:t>position:fixed</w:t>
-      </w:r>
-      <w:proofErr w:type="spellEnd"/>
-      <w:r>
-        <w:rPr>
-          <w:rFonts w:ascii="Roboto" w:hAnsi="Roboto"/>
-          <w:sz w:val="24"/>
-          <w:szCs w:val="24"/>
-        </w:rPr>
-        <w:t>)</w:t>
+        <w:t>(Element is removed from the normal flow; No impact on surrounding content or elements; We use top bottom, left and right to offset the element from tis relatively positioned container)-&gt; position: absolute, position:fixed)</w:t>
       </w:r>
       <w:r>
         <w:rPr>
@@ -2405,43 +1977,7 @@
           <w:sz w:val="24"/>
           <w:szCs w:val="24"/>
         </w:rPr>
-        <w:t xml:space="preserve">(Element is removed from the normal flow; Text and inline elements will wrap around the floated element; The container will not adjust its height to the element(need to use </w:t>
-      </w:r>
-      <w:proofErr w:type="spellStart"/>
-      <w:r>
-        <w:rPr>
-          <w:rFonts w:ascii="Roboto" w:hAnsi="Roboto"/>
-          <w:sz w:val="24"/>
-          <w:szCs w:val="24"/>
-        </w:rPr>
-        <w:t>clearfix</w:t>
-      </w:r>
-      <w:proofErr w:type="spellEnd"/>
-      <w:r>
-        <w:rPr>
-          <w:rFonts w:ascii="Roboto" w:hAnsi="Roboto"/>
-          <w:sz w:val="24"/>
-          <w:szCs w:val="24"/>
-        </w:rPr>
-        <w:t xml:space="preserve">)-&gt; float: left, </w:t>
-      </w:r>
-      <w:proofErr w:type="spellStart"/>
-      <w:r>
-        <w:rPr>
-          <w:rFonts w:ascii="Roboto" w:hAnsi="Roboto"/>
-          <w:sz w:val="24"/>
-          <w:szCs w:val="24"/>
-        </w:rPr>
-        <w:t>float:right</w:t>
-      </w:r>
-      <w:proofErr w:type="spellEnd"/>
-      <w:r>
-        <w:rPr>
-          <w:rFonts w:ascii="Roboto" w:hAnsi="Roboto"/>
-          <w:sz w:val="24"/>
-          <w:szCs w:val="24"/>
-        </w:rPr>
-        <w:t>;</w:t>
+        <w:t>(Element is removed from the normal flow; Text and inline elements will wrap around the floated element; The container will not adjust its height to the element(need to use clearfix)-&gt; float: left, float:right;</w:t>
       </w:r>
     </w:p>
     <w:p>
@@ -2525,25 +2061,7 @@
           <w:sz w:val="24"/>
           <w:szCs w:val="24"/>
         </w:rPr>
-        <w:t xml:space="preserve">Architect mindset: Think(Think about the layout of your webpage or web app before writing code); Build( Build your layout in HTML and CSS with a </w:t>
-      </w:r>
-      <w:proofErr w:type="spellStart"/>
-      <w:r>
-        <w:rPr>
-          <w:rFonts w:ascii="Roboto" w:hAnsi="Roboto"/>
-          <w:sz w:val="24"/>
-          <w:szCs w:val="24"/>
-        </w:rPr>
-        <w:t>consisten</w:t>
-      </w:r>
-      <w:proofErr w:type="spellEnd"/>
-      <w:r>
-        <w:rPr>
-          <w:rFonts w:ascii="Roboto" w:hAnsi="Roboto"/>
-          <w:sz w:val="24"/>
-          <w:szCs w:val="24"/>
-        </w:rPr>
-        <w:t xml:space="preserve"> structure for naming classes); Architect(Create a logical architecture for your CSS with files and folders)</w:t>
+        <w:t>Architect mindset: Think(Think about the layout of your webpage or web app before writing code); Build( Build your layout in HTML and CSS with a consisten structure for naming classes); Architect(Create a logical architecture for your CSS with files and folders)</w:t>
       </w:r>
     </w:p>
     <w:p>
@@ -2587,61 +2105,7 @@
           <w:sz w:val="24"/>
           <w:szCs w:val="24"/>
         </w:rPr>
-        <w:t>Building with meaningful class names: BEM =&gt; Block Element Modifier; BLOCK: standalone component that is meaningful on its own; ELEMNT: part of a block that has no standalone meaning; MODIFIER: a different version of a block or an element. In code: .block{}(recipe) ; .</w:t>
-      </w:r>
-      <w:proofErr w:type="spellStart"/>
-      <w:r>
-        <w:rPr>
-          <w:rFonts w:ascii="Roboto" w:hAnsi="Roboto"/>
-          <w:sz w:val="24"/>
-          <w:szCs w:val="24"/>
-        </w:rPr>
-        <w:t>block__element</w:t>
-      </w:r>
-      <w:proofErr w:type="spellEnd"/>
-      <w:r>
-        <w:rPr>
-          <w:rFonts w:ascii="Roboto" w:hAnsi="Roboto"/>
-          <w:sz w:val="24"/>
-          <w:szCs w:val="24"/>
-        </w:rPr>
-        <w:t>{}(</w:t>
-      </w:r>
-      <w:proofErr w:type="spellStart"/>
-      <w:r>
-        <w:rPr>
-          <w:rFonts w:ascii="Roboto" w:hAnsi="Roboto"/>
-          <w:sz w:val="24"/>
-          <w:szCs w:val="24"/>
-        </w:rPr>
-        <w:t>info,title</w:t>
-      </w:r>
-      <w:proofErr w:type="spellEnd"/>
-      <w:r>
-        <w:rPr>
-          <w:rFonts w:ascii="Roboto" w:hAnsi="Roboto"/>
-          <w:sz w:val="24"/>
-          <w:szCs w:val="24"/>
-        </w:rPr>
-        <w:t>); .</w:t>
-      </w:r>
-      <w:proofErr w:type="spellStart"/>
-      <w:r>
-        <w:rPr>
-          <w:rFonts w:ascii="Roboto" w:hAnsi="Roboto"/>
-          <w:sz w:val="24"/>
-          <w:szCs w:val="24"/>
-        </w:rPr>
-        <w:t>block__element</w:t>
-      </w:r>
-      <w:proofErr w:type="spellEnd"/>
-      <w:r>
-        <w:rPr>
-          <w:rFonts w:ascii="Roboto" w:hAnsi="Roboto"/>
-          <w:sz w:val="24"/>
-          <w:szCs w:val="24"/>
-        </w:rPr>
-        <w:t>—modifier{}(round)</w:t>
+        <w:t>Building with meaningful class names: BEM =&gt; Block Element Modifier; BLOCK: standalone component that is meaningful on its own; ELEMNT: part of a block that has no standalone meaning; MODIFIER: a different version of a block or an element. In code: .block{}(recipe) ; .block__element{}(info,title); .block__element—modifier{}(round)</w:t>
       </w:r>
     </w:p>
     <w:p>
@@ -2680,25 +2144,7 @@
           <w:sz w:val="24"/>
           <w:szCs w:val="24"/>
         </w:rPr>
-        <w:t xml:space="preserve">base/; components/; layout/; pages/; themes/; </w:t>
-      </w:r>
-      <w:proofErr w:type="spellStart"/>
-      <w:r>
-        <w:rPr>
-          <w:rFonts w:ascii="Roboto" w:hAnsi="Roboto"/>
-          <w:sz w:val="24"/>
-          <w:szCs w:val="24"/>
-        </w:rPr>
-        <w:t>abstaracts</w:t>
-      </w:r>
-      <w:proofErr w:type="spellEnd"/>
-      <w:r>
-        <w:rPr>
-          <w:rFonts w:ascii="Roboto" w:hAnsi="Roboto"/>
-          <w:sz w:val="24"/>
-          <w:szCs w:val="24"/>
-        </w:rPr>
-        <w:t>/; vendors/</w:t>
+        <w:t>base/; components/; layout/; pages/; themes/; abstaracts/; vendors/</w:t>
       </w:r>
       <w:r>
         <w:rPr>
@@ -2788,25 +2234,7 @@
           <w:sz w:val="24"/>
           <w:szCs w:val="24"/>
         </w:rPr>
-        <w:t xml:space="preserve">Compiled </w:t>
-      </w:r>
-      <w:proofErr w:type="spellStart"/>
-      <w:r>
-        <w:rPr>
-          <w:rFonts w:ascii="Roboto" w:hAnsi="Roboto"/>
-          <w:sz w:val="24"/>
-          <w:szCs w:val="24"/>
-        </w:rPr>
-        <w:t>css</w:t>
-      </w:r>
-      <w:proofErr w:type="spellEnd"/>
-      <w:r>
-        <w:rPr>
-          <w:rFonts w:ascii="Roboto" w:hAnsi="Roboto"/>
-          <w:sz w:val="24"/>
-          <w:szCs w:val="24"/>
-        </w:rPr>
-        <w:t xml:space="preserve"> code.</w:t>
+        <w:t>Compiled css code.</w:t>
       </w:r>
     </w:p>
     <w:p>
@@ -3036,25 +2464,7 @@
           <w:sz w:val="24"/>
           <w:szCs w:val="24"/>
         </w:rPr>
-        <w:t xml:space="preserve">: similar to </w:t>
-      </w:r>
-      <w:proofErr w:type="spellStart"/>
-      <w:r>
-        <w:rPr>
-          <w:rFonts w:ascii="Roboto" w:hAnsi="Roboto"/>
-          <w:sz w:val="24"/>
-          <w:szCs w:val="24"/>
-        </w:rPr>
-        <w:t>mixins</w:t>
-      </w:r>
-      <w:proofErr w:type="spellEnd"/>
-      <w:r>
-        <w:rPr>
-          <w:rFonts w:ascii="Roboto" w:hAnsi="Roboto"/>
-          <w:sz w:val="24"/>
-          <w:szCs w:val="24"/>
-        </w:rPr>
-        <w:t>, with the difference that they produce a value that can than be used</w:t>
+        <w:t>: similar to mixins, with the difference that they produce a value that can than be used</w:t>
       </w:r>
     </w:p>
     <w:p>
@@ -3140,43 +2550,7 @@
           <w:sz w:val="24"/>
           <w:szCs w:val="24"/>
         </w:rPr>
-        <w:t xml:space="preserve">We need to use </w:t>
-      </w:r>
-      <w:proofErr w:type="spellStart"/>
-      <w:r>
-        <w:rPr>
-          <w:rFonts w:ascii="Roboto" w:hAnsi="Roboto"/>
-          <w:sz w:val="24"/>
-          <w:szCs w:val="24"/>
-        </w:rPr>
-        <w:t>clearfix</w:t>
-      </w:r>
-      <w:proofErr w:type="spellEnd"/>
-      <w:r>
-        <w:rPr>
-          <w:rFonts w:ascii="Roboto" w:hAnsi="Roboto"/>
-          <w:sz w:val="24"/>
-          <w:szCs w:val="24"/>
-        </w:rPr>
-        <w:t xml:space="preserve"> when dealing with floats if the parent element </w:t>
-      </w:r>
-      <w:proofErr w:type="spellStart"/>
-      <w:r>
-        <w:rPr>
-          <w:rFonts w:ascii="Roboto" w:hAnsi="Roboto"/>
-          <w:sz w:val="24"/>
-          <w:szCs w:val="24"/>
-        </w:rPr>
-        <w:t>hight</w:t>
-      </w:r>
-      <w:proofErr w:type="spellEnd"/>
-      <w:r>
-        <w:rPr>
-          <w:rFonts w:ascii="Roboto" w:hAnsi="Roboto"/>
-          <w:sz w:val="24"/>
-          <w:szCs w:val="24"/>
-        </w:rPr>
-        <w:t xml:space="preserve"> collapses .</w:t>
+        <w:t>We need to use clearfix when dealing with floats if the parent element hight collapses .</w:t>
       </w:r>
       <w:r>
         <w:t xml:space="preserve"> </w:t>
@@ -3297,61 +2671,7 @@
           <w:sz w:val="24"/>
           <w:szCs w:val="24"/>
         </w:rPr>
-        <w:t xml:space="preserve">Using </w:t>
-      </w:r>
-      <w:proofErr w:type="spellStart"/>
-      <w:r>
-        <w:rPr>
-          <w:rFonts w:ascii="Roboto" w:hAnsi="Roboto"/>
-          <w:sz w:val="24"/>
-          <w:szCs w:val="24"/>
-        </w:rPr>
-        <w:t>npm</w:t>
-      </w:r>
-      <w:proofErr w:type="spellEnd"/>
-      <w:r>
-        <w:rPr>
-          <w:rFonts w:ascii="Roboto" w:hAnsi="Roboto"/>
-          <w:sz w:val="24"/>
-          <w:szCs w:val="24"/>
-        </w:rPr>
-        <w:t xml:space="preserve"> on the project: 1.npm </w:t>
-      </w:r>
-      <w:proofErr w:type="spellStart"/>
-      <w:r>
-        <w:rPr>
-          <w:rFonts w:ascii="Roboto" w:hAnsi="Roboto"/>
-          <w:sz w:val="24"/>
-          <w:szCs w:val="24"/>
-        </w:rPr>
-        <w:t>init</w:t>
-      </w:r>
-      <w:proofErr w:type="spellEnd"/>
-      <w:r>
-        <w:rPr>
-          <w:rFonts w:ascii="Roboto" w:hAnsi="Roboto"/>
-          <w:sz w:val="24"/>
-          <w:szCs w:val="24"/>
-        </w:rPr>
-        <w:t xml:space="preserve">; </w:t>
-      </w:r>
-      <w:proofErr w:type="spellStart"/>
-      <w:r>
-        <w:rPr>
-          <w:rFonts w:ascii="Roboto" w:hAnsi="Roboto"/>
-          <w:sz w:val="24"/>
-          <w:szCs w:val="24"/>
-        </w:rPr>
-        <w:t>npm</w:t>
-      </w:r>
-      <w:proofErr w:type="spellEnd"/>
-      <w:r>
-        <w:rPr>
-          <w:rFonts w:ascii="Roboto" w:hAnsi="Roboto"/>
-          <w:sz w:val="24"/>
-          <w:szCs w:val="24"/>
-        </w:rPr>
-        <w:t xml:space="preserve"> install node-sass –save-dev(specify that we use the tool for developing</w:t>
+        <w:t>Using npm on the project: 1.npm init; npm install node-sass –save-dev(specify that we use the tool for developing</w:t>
       </w:r>
       <w:r>
         <w:rPr>
@@ -3375,156 +2695,133 @@
           <w:sz w:val="24"/>
           <w:szCs w:val="24"/>
         </w:rPr>
-        <w:t>; if we move the project we can use “</w:t>
-      </w:r>
-      <w:proofErr w:type="spellStart"/>
-      <w:r>
-        <w:rPr>
-          <w:rFonts w:ascii="Roboto" w:hAnsi="Roboto"/>
-          <w:sz w:val="24"/>
-          <w:szCs w:val="24"/>
-        </w:rPr>
-        <w:t>npm</w:t>
-      </w:r>
-      <w:proofErr w:type="spellEnd"/>
-      <w:r>
-        <w:rPr>
-          <w:rFonts w:ascii="Roboto" w:hAnsi="Roboto"/>
-          <w:sz w:val="24"/>
-          <w:szCs w:val="24"/>
-        </w:rPr>
-        <w:t xml:space="preserve"> install” for </w:t>
-      </w:r>
-      <w:proofErr w:type="spellStart"/>
-      <w:r>
-        <w:rPr>
-          <w:rFonts w:ascii="Roboto" w:hAnsi="Roboto"/>
-          <w:sz w:val="24"/>
-          <w:szCs w:val="24"/>
-        </w:rPr>
-        <w:t>intalling</w:t>
-      </w:r>
-      <w:proofErr w:type="spellEnd"/>
-      <w:r>
-        <w:rPr>
-          <w:rFonts w:ascii="Roboto" w:hAnsi="Roboto"/>
-          <w:sz w:val="24"/>
-          <w:szCs w:val="24"/>
-        </w:rPr>
-        <w:t xml:space="preserve"> all the dependencies; </w:t>
-      </w:r>
-      <w:proofErr w:type="spellStart"/>
-      <w:r>
-        <w:rPr>
-          <w:rFonts w:ascii="Roboto" w:hAnsi="Roboto"/>
-          <w:sz w:val="24"/>
-          <w:szCs w:val="24"/>
-        </w:rPr>
-        <w:t>npm</w:t>
-      </w:r>
-      <w:proofErr w:type="spellEnd"/>
-      <w:r>
-        <w:rPr>
-          <w:rFonts w:ascii="Roboto" w:hAnsi="Roboto"/>
-          <w:sz w:val="24"/>
-          <w:szCs w:val="24"/>
-        </w:rPr>
-        <w:t xml:space="preserve"> uninstall </w:t>
-      </w:r>
-      <w:proofErr w:type="spellStart"/>
-      <w:r>
-        <w:rPr>
-          <w:rFonts w:ascii="Roboto" w:hAnsi="Roboto"/>
-          <w:sz w:val="24"/>
-          <w:szCs w:val="24"/>
-        </w:rPr>
-        <w:t>jquery</w:t>
-      </w:r>
-      <w:proofErr w:type="spellEnd"/>
-      <w:r>
-        <w:rPr>
-          <w:rFonts w:ascii="Roboto" w:hAnsi="Roboto"/>
-          <w:sz w:val="24"/>
-          <w:szCs w:val="24"/>
-        </w:rPr>
-        <w:t xml:space="preserve"> –save for uninstall the library</w:t>
-      </w:r>
-    </w:p>
-    <w:p>
-      <w:pPr>
-        <w:pStyle w:val="ListParagraph"/>
-        <w:numPr>
-          <w:ilvl w:val="0"/>
-          <w:numId w:val="12"/>
-        </w:numPr>
-        <w:rPr>
-          <w:rFonts w:ascii="Roboto" w:hAnsi="Roboto"/>
-          <w:sz w:val="24"/>
-          <w:szCs w:val="24"/>
-        </w:rPr>
-      </w:pPr>
-      <w:r>
-        <w:rPr>
-          <w:rFonts w:ascii="Roboto" w:hAnsi="Roboto"/>
-          <w:sz w:val="24"/>
-          <w:szCs w:val="24"/>
-        </w:rPr>
-        <w:t xml:space="preserve">For compiling the </w:t>
-      </w:r>
-      <w:proofErr w:type="spellStart"/>
-      <w:r>
-        <w:rPr>
-          <w:rFonts w:ascii="Roboto" w:hAnsi="Roboto"/>
-          <w:sz w:val="24"/>
-          <w:szCs w:val="24"/>
-        </w:rPr>
-        <w:t>scss</w:t>
-      </w:r>
-      <w:proofErr w:type="spellEnd"/>
-      <w:r>
-        <w:rPr>
-          <w:rFonts w:ascii="Roboto" w:hAnsi="Roboto"/>
-          <w:sz w:val="24"/>
-          <w:szCs w:val="24"/>
-        </w:rPr>
-        <w:t xml:space="preserve"> file we need to define a script: “</w:t>
-      </w:r>
-      <w:proofErr w:type="spellStart"/>
-      <w:r>
-        <w:rPr>
-          <w:rFonts w:ascii="Roboto" w:hAnsi="Roboto"/>
-          <w:sz w:val="24"/>
-          <w:szCs w:val="24"/>
-        </w:rPr>
-        <w:t>compile:sass</w:t>
-      </w:r>
-      <w:proofErr w:type="spellEnd"/>
-      <w:r>
-        <w:rPr>
-          <w:rFonts w:ascii="Roboto" w:hAnsi="Roboto"/>
-          <w:sz w:val="24"/>
-          <w:szCs w:val="24"/>
-        </w:rPr>
-        <w:t>”: “node-sass</w:t>
-      </w:r>
-      <w:r>
-        <w:rPr>
-          <w:rFonts w:ascii="Roboto" w:hAnsi="Roboto"/>
-          <w:sz w:val="24"/>
-          <w:szCs w:val="24"/>
-        </w:rPr>
-        <w:t xml:space="preserve"> sass/</w:t>
-      </w:r>
-      <w:proofErr w:type="spellStart"/>
-      <w:r>
-        <w:rPr>
-          <w:rFonts w:ascii="Roboto" w:hAnsi="Roboto"/>
-          <w:sz w:val="24"/>
-          <w:szCs w:val="24"/>
-        </w:rPr>
-        <w:t>main.scss</w:t>
-      </w:r>
-      <w:proofErr w:type="spellEnd"/>
+        <w:t>; if we move the project we can use “npm install” for intalling all the dependencies; npm uninstall jquery –save for uninstall the library</w:t>
+      </w:r>
+    </w:p>
+    <w:p>
+      <w:pPr>
+        <w:pStyle w:val="ListParagraph"/>
+        <w:numPr>
+          <w:ilvl w:val="0"/>
+          <w:numId w:val="12"/>
+        </w:numPr>
+        <w:rPr>
+          <w:rFonts w:ascii="Roboto" w:hAnsi="Roboto"/>
+          <w:sz w:val="24"/>
+          <w:szCs w:val="24"/>
+        </w:rPr>
+      </w:pPr>
+      <w:r>
+        <w:rPr>
+          <w:rFonts w:ascii="Roboto" w:hAnsi="Roboto"/>
+          <w:sz w:val="24"/>
+          <w:szCs w:val="24"/>
+        </w:rPr>
+        <w:t>For compiling the scss file we need to define a script: “compile:sass”: “node-sass</w:t>
+      </w:r>
+      <w:r>
+        <w:rPr>
+          <w:rFonts w:ascii="Roboto" w:hAnsi="Roboto"/>
+          <w:sz w:val="24"/>
+          <w:szCs w:val="24"/>
+        </w:rPr>
+        <w:t xml:space="preserve"> sass/main.scss css/style.css”</w:t>
+      </w:r>
+      <w:r>
+        <w:rPr>
+          <w:rFonts w:ascii="Roboto" w:hAnsi="Roboto"/>
+          <w:sz w:val="24"/>
+          <w:szCs w:val="24"/>
+        </w:rPr>
+        <w:t>. The browser doesn’t know that we use sass because it will use css.</w:t>
+      </w:r>
+    </w:p>
+    <w:p>
+      <w:pPr>
+        <w:pStyle w:val="ListParagraph"/>
+        <w:numPr>
+          <w:ilvl w:val="0"/>
+          <w:numId w:val="12"/>
+        </w:numPr>
+        <w:rPr>
+          <w:rFonts w:ascii="Roboto" w:hAnsi="Roboto"/>
+          <w:sz w:val="24"/>
+          <w:szCs w:val="24"/>
+        </w:rPr>
+      </w:pPr>
+      <w:r>
+        <w:rPr>
+          <w:rFonts w:ascii="Roboto" w:hAnsi="Roboto"/>
+          <w:sz w:val="24"/>
+          <w:szCs w:val="24"/>
+        </w:rPr>
+        <w:t>Live-server installed globally : npm in</w:t>
+      </w:r>
+      <w:r>
+        <w:rPr>
+          <w:rFonts w:ascii="Roboto" w:hAnsi="Roboto"/>
+          <w:sz w:val="24"/>
+          <w:szCs w:val="24"/>
+        </w:rPr>
+        <w:t>s</w:t>
+      </w:r>
+      <w:r>
+        <w:rPr>
+          <w:rFonts w:ascii="Roboto" w:hAnsi="Roboto"/>
+          <w:sz w:val="24"/>
+          <w:szCs w:val="24"/>
+        </w:rPr>
+        <w:t>tall live-server -g</w:t>
+      </w:r>
+    </w:p>
+    <w:p>
+      <w:pPr>
+        <w:pStyle w:val="ListParagraph"/>
+        <w:numPr>
+          <w:ilvl w:val="0"/>
+          <w:numId w:val="12"/>
+        </w:numPr>
+        <w:rPr>
+          <w:rFonts w:ascii="Roboto" w:hAnsi="Roboto"/>
+          <w:sz w:val="24"/>
+          <w:szCs w:val="24"/>
+        </w:rPr>
+      </w:pPr>
+      <w:r>
+        <w:rPr>
+          <w:rFonts w:ascii="Roboto" w:hAnsi="Roboto"/>
+          <w:sz w:val="24"/>
+          <w:szCs w:val="24"/>
+        </w:rPr>
+        <w:t>Basic principles for responsive design: 1.</w:t>
+      </w:r>
+      <w:r>
+        <w:rPr>
+          <w:rFonts w:ascii="Roboto" w:hAnsi="Roboto"/>
+          <w:b/>
+          <w:bCs/>
+          <w:sz w:val="24"/>
+          <w:szCs w:val="24"/>
+        </w:rPr>
+        <w:t>Fluid grids and layouts</w:t>
+      </w:r>
+      <w:r>
+        <w:rPr>
+          <w:rFonts w:ascii="Roboto" w:hAnsi="Roboto"/>
+          <w:sz w:val="24"/>
+          <w:szCs w:val="24"/>
+        </w:rPr>
+        <w:t xml:space="preserve">(To allow content to easily adapt to the current viewport width used to browse the website. </w:t>
+      </w:r>
+      <w:r>
+        <w:rPr>
+          <w:rFonts w:ascii="Roboto" w:hAnsi="Roboto"/>
+          <w:sz w:val="24"/>
+          <w:szCs w:val="24"/>
+        </w:rPr>
+        <w:lastRenderedPageBreak/>
+        <w:t>Uses %</w:t>
+      </w:r>
       <w:r>
         <w:rPr>
           <w:rFonts w:ascii="Roboto" w:hAnsi="Roboto"/>
@@ -3533,42 +2830,80 @@
         </w:rPr>
         <w:t xml:space="preserve"> </w:t>
       </w:r>
-      <w:proofErr w:type="spellStart"/>
-      <w:r>
-        <w:rPr>
-          <w:rFonts w:ascii="Roboto" w:hAnsi="Roboto"/>
-          <w:sz w:val="24"/>
-          <w:szCs w:val="24"/>
-        </w:rPr>
-        <w:t>css</w:t>
-      </w:r>
-      <w:proofErr w:type="spellEnd"/>
-      <w:r>
-        <w:rPr>
-          <w:rFonts w:ascii="Roboto" w:hAnsi="Roboto"/>
-          <w:sz w:val="24"/>
-          <w:szCs w:val="24"/>
-        </w:rPr>
-        <w:t>/style.css”</w:t>
-      </w:r>
-      <w:r>
-        <w:rPr>
-          <w:rFonts w:ascii="Roboto" w:hAnsi="Roboto"/>
-          <w:sz w:val="24"/>
-          <w:szCs w:val="24"/>
-        </w:rPr>
-        <w:t xml:space="preserve">. The browser doesn’t know that we use sass because it will use </w:t>
-      </w:r>
-      <w:proofErr w:type="spellStart"/>
-      <w:r>
-        <w:rPr>
-          <w:rFonts w:ascii="Roboto" w:hAnsi="Roboto"/>
-          <w:sz w:val="24"/>
-          <w:szCs w:val="24"/>
-        </w:rPr>
-        <w:t>css</w:t>
-      </w:r>
-      <w:proofErr w:type="spellEnd"/>
+      <w:r>
+        <w:rPr>
+          <w:rFonts w:ascii="Roboto" w:hAnsi="Roboto"/>
+          <w:sz w:val="24"/>
+          <w:szCs w:val="24"/>
+        </w:rPr>
+        <w:t xml:space="preserve">rather than px for all layout-related lengths; 2. </w:t>
+      </w:r>
+      <w:r>
+        <w:rPr>
+          <w:rFonts w:ascii="Roboto" w:hAnsi="Roboto"/>
+          <w:b/>
+          <w:bCs/>
+          <w:sz w:val="24"/>
+          <w:szCs w:val="24"/>
+        </w:rPr>
+        <w:t>Flexible/Responsive Images</w:t>
+      </w:r>
+      <w:r>
+        <w:rPr>
+          <w:rFonts w:ascii="Roboto" w:hAnsi="Roboto"/>
+          <w:sz w:val="24"/>
+          <w:szCs w:val="24"/>
+        </w:rPr>
+        <w:t>(Images behave differently than text content, and so we need to ensure that they also adapt nicely to the current viewport); 3.</w:t>
+      </w:r>
+      <w:r>
+        <w:rPr>
+          <w:rFonts w:ascii="Roboto" w:hAnsi="Roboto"/>
+          <w:b/>
+          <w:bCs/>
+          <w:sz w:val="24"/>
+          <w:szCs w:val="24"/>
+        </w:rPr>
+        <w:t>Media Queries</w:t>
+      </w:r>
+      <w:r>
+        <w:rPr>
+          <w:rFonts w:ascii="Roboto" w:hAnsi="Roboto"/>
+          <w:sz w:val="24"/>
+          <w:szCs w:val="24"/>
+        </w:rPr>
+        <w:t>( To change styles on certain viewport widths(breakpoints), allowing us to create different version of our website for different widths).</w:t>
+      </w:r>
+      <w:r>
+        <w:rPr>
+          <w:rFonts w:ascii="Roboto" w:hAnsi="Roboto"/>
+          <w:sz w:val="24"/>
+          <w:szCs w:val="24"/>
+        </w:rPr>
+        <w:t xml:space="preserve"> </w:t>
+      </w:r>
+    </w:p>
+    <w:p>
+      <w:pPr>
+        <w:pStyle w:val="ListParagraph"/>
+        <w:numPr>
+          <w:ilvl w:val="0"/>
+          <w:numId w:val="12"/>
+        </w:numPr>
+        <w:rPr>
+          <w:rFonts w:ascii="Roboto" w:hAnsi="Roboto"/>
+          <w:sz w:val="24"/>
+          <w:szCs w:val="24"/>
+        </w:rPr>
+      </w:pPr>
+      <w:r>
+        <w:rPr>
+          <w:rFonts w:ascii="Roboto" w:hAnsi="Roboto"/>
+          <w:sz w:val="24"/>
+          <w:szCs w:val="24"/>
+        </w:rPr>
+        <w:t>Layout types: Float layouts, Flexbox, CSS Grid</w:t>
+      </w:r>
       <w:r>
         <w:rPr>
           <w:rFonts w:ascii="Roboto" w:hAnsi="Roboto"/>
@@ -3597,25 +2932,7 @@
           <w:sz w:val="24"/>
           <w:szCs w:val="24"/>
         </w:rPr>
-        <w:t xml:space="preserve">Live-server installed globally : </w:t>
-      </w:r>
-      <w:proofErr w:type="spellStart"/>
-      <w:r>
-        <w:rPr>
-          <w:rFonts w:ascii="Roboto" w:hAnsi="Roboto"/>
-          <w:sz w:val="24"/>
-          <w:szCs w:val="24"/>
-        </w:rPr>
-        <w:t>npm</w:t>
-      </w:r>
-      <w:proofErr w:type="spellEnd"/>
-      <w:r>
-        <w:rPr>
-          <w:rFonts w:ascii="Roboto" w:hAnsi="Roboto"/>
-          <w:sz w:val="24"/>
-          <w:szCs w:val="24"/>
-        </w:rPr>
-        <w:t xml:space="preserve"> in</w:t>
+        <w:t>Thing to learn: -thinking about components; -How and why to use utility classes; -How to use the background-clip property; -how to transform multiple properties simultaneously; -How to use the outline-offset property together with outline; -how to style elements that are NOT hovered while other</w:t>
       </w:r>
       <w:r>
         <w:rPr>
@@ -3631,7 +2948,73 @@
           <w:sz w:val="24"/>
           <w:szCs w:val="24"/>
         </w:rPr>
-        <w:t>tall live-server -g</w:t>
+        <w:t xml:space="preserve"> are; </w:t>
+      </w:r>
+    </w:p>
+    <w:p>
+      <w:pPr>
+        <w:pStyle w:val="ListParagraph"/>
+        <w:numPr>
+          <w:ilvl w:val="0"/>
+          <w:numId w:val="12"/>
+        </w:numPr>
+        <w:rPr>
+          <w:rFonts w:ascii="Roboto" w:hAnsi="Roboto"/>
+          <w:sz w:val="24"/>
+          <w:szCs w:val="24"/>
+        </w:rPr>
+      </w:pPr>
+      <w:r>
+        <w:rPr>
+          <w:rFonts w:ascii="Roboto" w:hAnsi="Roboto"/>
+          <w:sz w:val="24"/>
+          <w:szCs w:val="24"/>
+        </w:rPr>
+        <w:t>Using the Emmet for generating the HTML faster: “.text”-&gt; creating a div with the class text; “section.section-about” creates a section with the class name section-about;</w:t>
+      </w:r>
+    </w:p>
+    <w:p>
+      <w:pPr>
+        <w:pStyle w:val="ListParagraph"/>
+        <w:numPr>
+          <w:ilvl w:val="0"/>
+          <w:numId w:val="12"/>
+        </w:numPr>
+        <w:rPr>
+          <w:rFonts w:ascii="Roboto" w:hAnsi="Roboto"/>
+          <w:sz w:val="24"/>
+          <w:szCs w:val="24"/>
+        </w:rPr>
+      </w:pPr>
+      <w:r>
+        <w:rPr>
+          <w:rFonts w:ascii="Roboto" w:hAnsi="Roboto"/>
+          <w:sz w:val="24"/>
+          <w:szCs w:val="24"/>
+        </w:rPr>
+        <w:t>Can use outline instead of border and we can set an outline-offset to that</w:t>
+      </w:r>
+    </w:p>
+    <w:p>
+      <w:pPr>
+        <w:pStyle w:val="ListParagraph"/>
+        <w:numPr>
+          <w:ilvl w:val="0"/>
+          <w:numId w:val="12"/>
+        </w:numPr>
+        <w:rPr>
+          <w:rFonts w:ascii="Roboto" w:hAnsi="Roboto"/>
+          <w:sz w:val="24"/>
+          <w:szCs w:val="24"/>
+        </w:rPr>
+      </w:pPr>
+      <w:r>
+        <w:rPr>
+          <w:rFonts w:ascii="Roboto" w:hAnsi="Roboto"/>
+          <w:sz w:val="24"/>
+          <w:szCs w:val="24"/>
+        </w:rPr>
+        <w:t>Feature section: How to include and use an icon font; Another way of creating the “skewed section” design; How and when to use the direct child selector;</w:t>
       </w:r>
     </w:p>
     <w:sectPr>

</xml_diff>

<commit_message>
finished  css modal popup and the Natours part 2 section, without responsive design
</commit_message>
<xml_diff>
--- a/0.Theory/Advanced css and sass Theory and tricks.docx
+++ b/0.Theory/Advanced css and sass Theory and tricks.docx
@@ -3015,6 +3015,187 @@
           <w:szCs w:val="24"/>
         </w:rPr>
         <w:t>Feature section: How to include and use an icon font; Another way of creating the “skewed section” design; How and when to use the direct child selector;</w:t>
+      </w:r>
+    </w:p>
+    <w:p>
+      <w:pPr>
+        <w:pStyle w:val="ListParagraph"/>
+        <w:numPr>
+          <w:ilvl w:val="0"/>
+          <w:numId w:val="12"/>
+        </w:numPr>
+        <w:rPr>
+          <w:rFonts w:ascii="Roboto" w:hAnsi="Roboto"/>
+          <w:sz w:val="24"/>
+          <w:szCs w:val="24"/>
+        </w:rPr>
+      </w:pPr>
+      <w:r>
+        <w:rPr>
+          <w:rFonts w:ascii="Roboto" w:hAnsi="Roboto"/>
+          <w:sz w:val="24"/>
+          <w:szCs w:val="24"/>
+        </w:rPr>
+        <w:t>Tours section: How to build an amazing, rotating card; -How to use perspective in CSS; 0How to use the backface-visibility property; -Using background blend modes; -How and when to use box-decoration-break.</w:t>
+      </w:r>
+    </w:p>
+    <w:p>
+      <w:pPr>
+        <w:pStyle w:val="ListParagraph"/>
+        <w:numPr>
+          <w:ilvl w:val="0"/>
+          <w:numId w:val="12"/>
+        </w:numPr>
+        <w:rPr>
+          <w:rFonts w:ascii="Roboto" w:hAnsi="Roboto"/>
+          <w:sz w:val="24"/>
+          <w:szCs w:val="24"/>
+        </w:rPr>
+      </w:pPr>
+      <w:r>
+        <w:rPr>
+          <w:rFonts w:ascii="Roboto" w:hAnsi="Roboto"/>
+          <w:sz w:val="24"/>
+          <w:szCs w:val="24"/>
+        </w:rPr>
+        <w:t>//</w:t>
+      </w:r>
+      <w:r>
+        <w:rPr>
+          <w:rFonts w:ascii="Roboto" w:hAnsi="Roboto"/>
+          <w:sz w:val="24"/>
+          <w:szCs w:val="24"/>
+        </w:rPr>
+        <w:t>if the text is split on 2 lines we can interpret each of them as two separate elements</w:t>
+      </w:r>
+      <w:r>
+        <w:rPr>
+          <w:rFonts w:ascii="Roboto" w:hAnsi="Roboto"/>
+          <w:sz w:val="24"/>
+          <w:szCs w:val="24"/>
+        </w:rPr>
+        <w:t xml:space="preserve"> and we can apply the decorations on each of them</w:t>
+      </w:r>
+      <w:r>
+        <w:rPr>
+          <w:rFonts w:ascii="Roboto" w:hAnsi="Roboto"/>
+          <w:sz w:val="24"/>
+          <w:szCs w:val="24"/>
+        </w:rPr>
+        <w:t xml:space="preserve"> -&gt;</w:t>
+      </w:r>
+      <w:r>
+        <w:rPr>
+          <w:rFonts w:ascii="Roboto" w:hAnsi="Roboto"/>
+          <w:sz w:val="24"/>
+          <w:szCs w:val="24"/>
+        </w:rPr>
+        <w:t xml:space="preserve"> box-decoration-break: clone;</w:t>
+      </w:r>
+    </w:p>
+    <w:p>
+      <w:pPr>
+        <w:pStyle w:val="ListParagraph"/>
+        <w:numPr>
+          <w:ilvl w:val="0"/>
+          <w:numId w:val="12"/>
+        </w:numPr>
+        <w:rPr>
+          <w:rFonts w:ascii="Roboto" w:hAnsi="Roboto"/>
+          <w:sz w:val="24"/>
+          <w:szCs w:val="24"/>
+        </w:rPr>
+      </w:pPr>
+      <w:r>
+        <w:rPr>
+          <w:rFonts w:ascii="Roboto" w:hAnsi="Roboto"/>
+          <w:sz w:val="24"/>
+          <w:szCs w:val="24"/>
+        </w:rPr>
+        <w:t>Stories section: How to make text flow around shapes with shape-outside and float; -how to apply a filter to images; -hot to create a background video covering an entire section; -how to use the &lt;video&gt; HTML element; -how and when to use the object-fit property</w:t>
+      </w:r>
+      <w:r>
+        <w:rPr>
+          <w:rFonts w:ascii="Roboto" w:hAnsi="Roboto"/>
+          <w:sz w:val="24"/>
+          <w:szCs w:val="24"/>
+        </w:rPr>
+        <w:t>(this is to cover the parent with the html element – in my case with a background video)</w:t>
+      </w:r>
+    </w:p>
+    <w:p>
+      <w:pPr>
+        <w:pStyle w:val="ListParagraph"/>
+        <w:numPr>
+          <w:ilvl w:val="0"/>
+          <w:numId w:val="12"/>
+        </w:numPr>
+        <w:rPr>
+          <w:rFonts w:ascii="Roboto" w:hAnsi="Roboto"/>
+          <w:sz w:val="24"/>
+          <w:szCs w:val="24"/>
+        </w:rPr>
+      </w:pPr>
+      <w:r>
+        <w:rPr>
+          <w:rFonts w:ascii="Roboto" w:hAnsi="Roboto"/>
+          <w:sz w:val="24"/>
+          <w:szCs w:val="24"/>
+        </w:rPr>
+        <w:t>Booking section: -How to implement “solid-color gradients”; -How the generatlr and adjacent sibling celectors work and why we need them; -How to use the::input-placeholder pseudo-element; -how and when to use the :focus, :invalid, placeholder-shown and :checked pseudo-classes; -Techniques to build custom radio buttons;</w:t>
+      </w:r>
+    </w:p>
+    <w:p>
+      <w:pPr>
+        <w:pStyle w:val="ListParagraph"/>
+        <w:numPr>
+          <w:ilvl w:val="0"/>
+          <w:numId w:val="12"/>
+        </w:numPr>
+        <w:rPr>
+          <w:rFonts w:ascii="Roboto" w:hAnsi="Roboto"/>
+          <w:sz w:val="24"/>
+          <w:szCs w:val="24"/>
+        </w:rPr>
+      </w:pPr>
+      <w:r>
+        <w:rPr>
+          <w:rFonts w:ascii="Roboto" w:hAnsi="Roboto"/>
+          <w:sz w:val="24"/>
+          <w:szCs w:val="24"/>
+        </w:rPr>
+        <w:t>Navigation part: What the “checkbox hack” is and how it works; -How to create custom animation timing functions using cubic Bezier curves; -How to animate “solid-color gradients”; -How and why to use transform-origin; -In generatl: create an amazingly creative effect;</w:t>
+      </w:r>
+    </w:p>
+    <w:p>
+      <w:pPr>
+        <w:pStyle w:val="ListParagraph"/>
+        <w:numPr>
+          <w:ilvl w:val="0"/>
+          <w:numId w:val="12"/>
+        </w:numPr>
+        <w:rPr>
+          <w:rFonts w:ascii="Roboto" w:hAnsi="Roboto"/>
+          <w:sz w:val="24"/>
+          <w:szCs w:val="24"/>
+        </w:rPr>
+      </w:pPr>
+      <w:r>
+        <w:rPr>
+          <w:rFonts w:ascii="Roboto" w:hAnsi="Roboto"/>
+          <w:sz w:val="24"/>
+          <w:szCs w:val="24"/>
+        </w:rPr>
+        <w:t xml:space="preserve">Building a popup with only CSS: -How to build a nice popup with only CSS ; -How to use the :target pseudo-class; -how to create boxes with equal height using </w:t>
+      </w:r>
+      <w:r>
+        <w:rPr>
+          <w:rFonts w:ascii="Roboto" w:hAnsi="Roboto"/>
+          <w:sz w:val="24"/>
+          <w:szCs w:val="24"/>
+        </w:rPr>
+        <w:lastRenderedPageBreak/>
+        <w:t>display: table-cell; -how to create CSS text columns; -How to automatically hyphenate words using hypens</w:t>
       </w:r>
     </w:p>
     <w:sectPr>

</xml_diff>

<commit_message>
added responsive images, supports for browsers, and media queries for phone, tablets...
</commit_message>
<xml_diff>
--- a/0.Theory/Advanced css and sass Theory and tricks.docx
+++ b/0.Theory/Advanced css and sass Theory and tricks.docx
@@ -3197,6 +3197,439 @@
         <w:lastRenderedPageBreak/>
         <w:t>display: table-cell; -how to create CSS text columns; -How to automatically hyphenate words using hypens</w:t>
       </w:r>
+    </w:p>
+    <w:p>
+      <w:pPr>
+        <w:pStyle w:val="ListParagraph"/>
+        <w:numPr>
+          <w:ilvl w:val="0"/>
+          <w:numId w:val="12"/>
+        </w:numPr>
+        <w:rPr>
+          <w:rFonts w:ascii="Roboto" w:hAnsi="Roboto"/>
+          <w:b/>
+          <w:bCs/>
+          <w:sz w:val="28"/>
+          <w:szCs w:val="28"/>
+        </w:rPr>
+      </w:pPr>
+      <w:r>
+        <w:rPr>
+          <w:rFonts w:ascii="Roboto" w:hAnsi="Roboto"/>
+          <w:b/>
+          <w:bCs/>
+          <w:sz w:val="28"/>
+          <w:szCs w:val="28"/>
+        </w:rPr>
+        <w:t>Responsive design</w:t>
+      </w:r>
+    </w:p>
+    <w:p>
+      <w:pPr>
+        <w:pStyle w:val="ListParagraph"/>
+        <w:numPr>
+          <w:ilvl w:val="0"/>
+          <w:numId w:val="12"/>
+        </w:numPr>
+        <w:rPr>
+          <w:rFonts w:ascii="Roboto" w:hAnsi="Roboto"/>
+          <w:sz w:val="24"/>
+          <w:szCs w:val="24"/>
+        </w:rPr>
+      </w:pPr>
+      <w:r>
+        <w:rPr>
+          <w:rFonts w:ascii="Roboto" w:hAnsi="Roboto"/>
+          <w:sz w:val="24"/>
+          <w:szCs w:val="24"/>
+        </w:rPr>
+        <w:t>Mobile-first VS Desktop-first and breakpoints</w:t>
+      </w:r>
+      <w:r>
+        <w:rPr>
+          <w:rFonts w:ascii="Roboto" w:hAnsi="Roboto"/>
+          <w:sz w:val="24"/>
+          <w:szCs w:val="24"/>
+        </w:rPr>
+        <w:t>.</w:t>
+      </w:r>
+    </w:p>
+    <w:p>
+      <w:pPr>
+        <w:pStyle w:val="ListParagraph"/>
+        <w:numPr>
+          <w:ilvl w:val="0"/>
+          <w:numId w:val="12"/>
+        </w:numPr>
+        <w:rPr>
+          <w:rFonts w:ascii="Roboto" w:hAnsi="Roboto"/>
+          <w:sz w:val="24"/>
+          <w:szCs w:val="24"/>
+        </w:rPr>
+      </w:pPr>
+      <w:r>
+        <w:rPr>
+          <w:rFonts w:ascii="Roboto" w:hAnsi="Roboto"/>
+          <w:sz w:val="24"/>
+          <w:szCs w:val="24"/>
+        </w:rPr>
+        <w:t xml:space="preserve">Desktop fist: Start writing CSS for the desktop: large screen; - Then, media queries shrink design to smaller screens. </w:t>
+      </w:r>
+    </w:p>
+    <w:p>
+      <w:pPr>
+        <w:pStyle w:val="ListParagraph"/>
+        <w:numPr>
+          <w:ilvl w:val="0"/>
+          <w:numId w:val="12"/>
+        </w:numPr>
+        <w:rPr>
+          <w:rFonts w:ascii="Roboto" w:hAnsi="Roboto"/>
+          <w:sz w:val="24"/>
+          <w:szCs w:val="24"/>
+        </w:rPr>
+      </w:pPr>
+      <w:r>
+        <w:rPr>
+          <w:rFonts w:ascii="Roboto" w:hAnsi="Roboto"/>
+          <w:sz w:val="24"/>
+          <w:szCs w:val="24"/>
+        </w:rPr>
+        <w:t>Mobile first: Start writing CSS for mobile devices: small screen; Then, media queries expand design to a large desktop screen; -Forces us to reduce websites and apps to the absolute essentials.</w:t>
+      </w:r>
+    </w:p>
+    <w:p>
+      <w:pPr>
+        <w:pStyle w:val="ListParagraph"/>
+        <w:numPr>
+          <w:ilvl w:val="0"/>
+          <w:numId w:val="12"/>
+        </w:numPr>
+        <w:rPr>
+          <w:rFonts w:ascii="Roboto" w:hAnsi="Roboto"/>
+          <w:sz w:val="24"/>
+          <w:szCs w:val="24"/>
+        </w:rPr>
+      </w:pPr>
+      <w:r>
+        <w:rPr>
+          <w:rFonts w:ascii="Roboto" w:hAnsi="Roboto"/>
+          <w:sz w:val="24"/>
+          <w:szCs w:val="24"/>
+        </w:rPr>
+        <w:t>Media queries don’t add any importance or specificity to selectors, so code order matters – media queries at the end.</w:t>
+      </w:r>
+    </w:p>
+    <w:p>
+      <w:pPr>
+        <w:pStyle w:val="ListParagraph"/>
+        <w:numPr>
+          <w:ilvl w:val="0"/>
+          <w:numId w:val="12"/>
+        </w:numPr>
+        <w:rPr>
+          <w:rFonts w:ascii="Roboto" w:hAnsi="Roboto"/>
+          <w:sz w:val="24"/>
+          <w:szCs w:val="24"/>
+        </w:rPr>
+      </w:pPr>
+      <w:r>
+        <w:rPr>
+          <w:rFonts w:ascii="Roboto" w:hAnsi="Roboto"/>
+          <w:sz w:val="24"/>
+          <w:szCs w:val="24"/>
+        </w:rPr>
+        <w:t xml:space="preserve">Is Mobile-first right for you? </w:t>
+      </w:r>
+      <w:r>
+        <w:rPr>
+          <w:rFonts w:ascii="Roboto" w:hAnsi="Roboto"/>
+          <w:b/>
+          <w:bCs/>
+          <w:sz w:val="24"/>
+          <w:szCs w:val="24"/>
+        </w:rPr>
+        <w:t>PROS</w:t>
+      </w:r>
+      <w:r>
+        <w:rPr>
+          <w:rFonts w:ascii="Roboto" w:hAnsi="Roboto"/>
+          <w:sz w:val="24"/>
+          <w:szCs w:val="24"/>
+        </w:rPr>
+        <w:t xml:space="preserve">: -100% optimized for the mobile experience; -Reduces websites and apps to the absolute essentials; -Results in smaller, faster and more efficient products; -Prioritizes content over aesthetic design, which may be desirable. </w:t>
+      </w:r>
+      <w:r>
+        <w:rPr>
+          <w:rFonts w:ascii="Roboto" w:hAnsi="Roboto"/>
+          <w:b/>
+          <w:bCs/>
+          <w:sz w:val="24"/>
+          <w:szCs w:val="24"/>
+        </w:rPr>
+        <w:t>CONS</w:t>
+      </w:r>
+      <w:r>
+        <w:rPr>
+          <w:rFonts w:ascii="Roboto" w:hAnsi="Roboto"/>
+          <w:sz w:val="24"/>
+          <w:szCs w:val="24"/>
+        </w:rPr>
+        <w:t>: -The desktop version might feel overly empty and simplistic; -More difficult and counterintuitive to develop; -Less creative freedom, makin ti more difficult to create distinctive products; -Clients are used to see a desktop version of the site as a prototype; -Do your users even use the mobile internet? What’s the purpose of your website?</w:t>
+      </w:r>
+    </w:p>
+    <w:p>
+      <w:pPr>
+        <w:pStyle w:val="ListParagraph"/>
+        <w:numPr>
+          <w:ilvl w:val="0"/>
+          <w:numId w:val="12"/>
+        </w:numPr>
+        <w:rPr>
+          <w:rFonts w:ascii="Roboto" w:hAnsi="Roboto"/>
+          <w:sz w:val="24"/>
+          <w:szCs w:val="24"/>
+        </w:rPr>
+      </w:pPr>
+      <w:r>
+        <w:rPr>
+          <w:rFonts w:ascii="Roboto" w:hAnsi="Roboto"/>
+          <w:sz w:val="24"/>
+          <w:szCs w:val="24"/>
+        </w:rPr>
+        <w:t>No matter what you do, always keeps both desktop and mobile in mind</w:t>
+      </w:r>
+      <w:r>
+        <w:rPr>
+          <w:rFonts w:ascii="Roboto" w:hAnsi="Roboto"/>
+          <w:sz w:val="24"/>
+          <w:szCs w:val="24"/>
+        </w:rPr>
+        <w:t>.</w:t>
+      </w:r>
+    </w:p>
+    <w:p>
+      <w:pPr>
+        <w:pStyle w:val="ListParagraph"/>
+        <w:numPr>
+          <w:ilvl w:val="0"/>
+          <w:numId w:val="12"/>
+        </w:numPr>
+        <w:rPr>
+          <w:rFonts w:ascii="Roboto" w:hAnsi="Roboto"/>
+          <w:sz w:val="24"/>
+          <w:szCs w:val="24"/>
+        </w:rPr>
+      </w:pPr>
+      <w:r>
+        <w:rPr>
+          <w:rFonts w:ascii="Roboto" w:hAnsi="Roboto"/>
+          <w:sz w:val="24"/>
+          <w:szCs w:val="24"/>
+        </w:rPr>
+        <w:t>Selecting the breakpoints: The options: Bad(devices screens-like iphone screens), Good(group different devices-mobiles, tablets, laptops), Perfect(content into your design, design for some screen and when the content breaks define a new break point).</w:t>
+      </w:r>
+    </w:p>
+    <w:p>
+      <w:pPr>
+        <w:pStyle w:val="ListParagraph"/>
+        <w:numPr>
+          <w:ilvl w:val="0"/>
+          <w:numId w:val="12"/>
+        </w:numPr>
+        <w:rPr>
+          <w:rFonts w:ascii="Roboto" w:hAnsi="Roboto"/>
+          <w:sz w:val="24"/>
+          <w:szCs w:val="24"/>
+        </w:rPr>
+      </w:pPr>
+      <w:r>
+        <w:rPr>
+          <w:rFonts w:ascii="Roboto" w:hAnsi="Roboto"/>
+          <w:sz w:val="24"/>
+          <w:szCs w:val="24"/>
+        </w:rPr>
+        <w:t>How to use a powerful Sass mixing to write all our media queries; -How to use the @content and @if Sass directives; -Taking advantage of Chrome DevTools for responsive design.</w:t>
+      </w:r>
+    </w:p>
+    <w:p>
+      <w:pPr>
+        <w:pStyle w:val="ListParagraph"/>
+        <w:numPr>
+          <w:ilvl w:val="0"/>
+          <w:numId w:val="12"/>
+        </w:numPr>
+        <w:rPr>
+          <w:rFonts w:ascii="Roboto" w:hAnsi="Roboto"/>
+          <w:sz w:val="24"/>
+          <w:szCs w:val="24"/>
+        </w:rPr>
+      </w:pPr>
+      <w:r>
+        <w:rPr>
+          <w:rFonts w:ascii="Roboto" w:hAnsi="Roboto"/>
+          <w:b/>
+          <w:bCs/>
+          <w:sz w:val="24"/>
+          <w:szCs w:val="24"/>
+        </w:rPr>
+        <w:t>Responsive Images</w:t>
+      </w:r>
+      <w:r>
+        <w:rPr>
+          <w:rFonts w:ascii="Roboto" w:hAnsi="Roboto"/>
+          <w:sz w:val="24"/>
+          <w:szCs w:val="24"/>
+        </w:rPr>
+        <w:t>: The goal of responsive images is to serve the right image to the right screen size and device, in order to avoid downloading unnecessary large images on smaller screens.</w:t>
+      </w:r>
+    </w:p>
+    <w:p>
+      <w:pPr>
+        <w:pStyle w:val="ListParagraph"/>
+        <w:numPr>
+          <w:ilvl w:val="0"/>
+          <w:numId w:val="12"/>
+        </w:numPr>
+        <w:rPr>
+          <w:rFonts w:ascii="Roboto" w:hAnsi="Roboto"/>
+          <w:sz w:val="24"/>
+          <w:szCs w:val="24"/>
+        </w:rPr>
+      </w:pPr>
+      <w:r>
+        <w:rPr>
+          <w:rFonts w:ascii="Roboto" w:hAnsi="Roboto"/>
+          <w:sz w:val="24"/>
+          <w:szCs w:val="24"/>
+        </w:rPr>
+        <w:t>3 Uses cases: Resolution switching(decrease image resolution on smaller screen), Density switching-special case of resolution switching but the screen size doesn’t matter(double the resolution on the photo), Art direction(other image, remodeled)</w:t>
+      </w:r>
+    </w:p>
+    <w:p>
+      <w:pPr>
+        <w:pStyle w:val="ListParagraph"/>
+        <w:numPr>
+          <w:ilvl w:val="0"/>
+          <w:numId w:val="12"/>
+        </w:numPr>
+        <w:rPr>
+          <w:rFonts w:ascii="Roboto" w:hAnsi="Roboto"/>
+          <w:sz w:val="24"/>
+          <w:szCs w:val="24"/>
+        </w:rPr>
+      </w:pPr>
+      <w:r>
+        <w:rPr>
+          <w:rFonts w:ascii="Roboto" w:hAnsi="Roboto"/>
+          <w:sz w:val="24"/>
+          <w:szCs w:val="24"/>
+        </w:rPr>
+        <w:t>Responsive images in HTML – how to use the srcset attribute on the &lt;img&gt; and &lt;source&gt; elements, together with density descriptions; -how and why to use the &lt;picture&gt; element for art direction; -how to write media queries in HTML.</w:t>
+      </w:r>
+      <w:r>
+        <w:rPr>
+          <w:rFonts w:ascii="Roboto" w:hAnsi="Roboto"/>
+          <w:sz w:val="24"/>
+          <w:szCs w:val="24"/>
+        </w:rPr>
+        <w:t>-How to allow the browser to decide the best image to download, using the srcset attribute, width descriptors, and the sizes attribute of the &lt;img&gt; element.</w:t>
+      </w:r>
+    </w:p>
+    <w:p>
+      <w:pPr>
+        <w:pStyle w:val="ListParagraph"/>
+        <w:numPr>
+          <w:ilvl w:val="0"/>
+          <w:numId w:val="12"/>
+        </w:numPr>
+        <w:rPr>
+          <w:rFonts w:ascii="Roboto" w:hAnsi="Roboto"/>
+          <w:sz w:val="24"/>
+          <w:szCs w:val="24"/>
+        </w:rPr>
+      </w:pPr>
+      <w:r>
+        <w:rPr>
+          <w:rFonts w:ascii="Roboto" w:hAnsi="Roboto"/>
+          <w:sz w:val="24"/>
+          <w:szCs w:val="24"/>
+        </w:rPr>
+        <w:lastRenderedPageBreak/>
+        <w:t>Responsive images in CSS: -how to implement responsive images in CSS; -How to use resolution media queries to target high-resolution screens with 2x; How to combine multiple conditions in media queries.</w:t>
+      </w:r>
+    </w:p>
+    <w:p>
+      <w:pPr>
+        <w:pStyle w:val="ListParagraph"/>
+        <w:numPr>
+          <w:ilvl w:val="0"/>
+          <w:numId w:val="12"/>
+        </w:numPr>
+        <w:rPr>
+          <w:rFonts w:ascii="Roboto" w:hAnsi="Roboto"/>
+          <w:sz w:val="24"/>
+          <w:szCs w:val="24"/>
+        </w:rPr>
+      </w:pPr>
+      <w:r>
+        <w:rPr>
+          <w:rFonts w:ascii="Roboto" w:hAnsi="Roboto"/>
+          <w:sz w:val="24"/>
+          <w:szCs w:val="24"/>
+        </w:rPr>
+        <w:t>Browser support: Always check caniuse.com before using a Modern css property in production; -use graceful degradation with @supports</w:t>
+      </w:r>
+      <w:r>
+        <w:rPr>
+          <w:rFonts w:ascii="Roboto" w:hAnsi="Roboto"/>
+          <w:sz w:val="24"/>
+          <w:szCs w:val="24"/>
+        </w:rPr>
+        <w:t>. -How to use @supports feature queries; -Implement graceful degradation on selected properties; -How to use backdrop-filter</w:t>
+      </w:r>
+      <w:r>
+        <w:rPr>
+          <w:rFonts w:ascii="Roboto" w:hAnsi="Roboto"/>
+          <w:sz w:val="24"/>
+          <w:szCs w:val="24"/>
+        </w:rPr>
+        <w:t>(sepia, brightness, blur…</w:t>
+      </w:r>
+      <w:r>
+        <w:rPr>
+          <w:rFonts w:ascii="Roboto" w:hAnsi="Roboto"/>
+          <w:sz w:val="24"/>
+          <w:szCs w:val="24"/>
+        </w:rPr>
+        <w:t xml:space="preserve"> applied on the background elements</w:t>
+      </w:r>
+      <w:r>
+        <w:rPr>
+          <w:rFonts w:ascii="Roboto" w:hAnsi="Roboto"/>
+          <w:sz w:val="24"/>
+          <w:szCs w:val="24"/>
+        </w:rPr>
+        <w:t>)</w:t>
+      </w:r>
+      <w:r>
+        <w:rPr>
+          <w:rFonts w:ascii="Roboto" w:hAnsi="Roboto"/>
+          <w:sz w:val="24"/>
+          <w:szCs w:val="24"/>
+        </w:rPr>
+        <w:t>.</w:t>
+      </w:r>
+    </w:p>
+    <w:p>
+      <w:pPr>
+        <w:ind w:left="360"/>
+        <w:rPr>
+          <w:rFonts w:ascii="Roboto" w:hAnsi="Roboto"/>
+          <w:sz w:val="24"/>
+          <w:szCs w:val="24"/>
+        </w:rPr>
+      </w:pPr>
     </w:p>
     <w:sectPr>
       <w:pgSz w:w="12240" w:h="15840"/>

</xml_diff>

<commit_message>
finished the responsive and npm packaging section
</commit_message>
<xml_diff>
--- a/0.Theory/Advanced css and sass Theory and tricks.docx
+++ b/0.Theory/Advanced css and sass Theory and tricks.docx
@@ -3623,13 +3623,130 @@
     </w:p>
     <w:p>
       <w:pPr>
-        <w:ind w:left="360"/>
-        <w:rPr>
-          <w:rFonts w:ascii="Roboto" w:hAnsi="Roboto"/>
-          <w:sz w:val="24"/>
-          <w:szCs w:val="24"/>
-        </w:rPr>
-      </w:pPr>
+        <w:pStyle w:val="ListParagraph"/>
+        <w:numPr>
+          <w:ilvl w:val="0"/>
+          <w:numId w:val="12"/>
+        </w:numPr>
+        <w:rPr>
+          <w:rFonts w:ascii="Roboto" w:hAnsi="Roboto"/>
+          <w:sz w:val="24"/>
+          <w:szCs w:val="24"/>
+        </w:rPr>
+      </w:pPr>
+      <w:r>
+        <w:rPr>
+          <w:rFonts w:ascii="Roboto" w:hAnsi="Roboto"/>
+          <w:sz w:val="24"/>
+          <w:szCs w:val="24"/>
+        </w:rPr>
+        <w:t>Steps for building the version for deploying: compilation, concatenation, prefixing, compressing.</w:t>
+      </w:r>
+    </w:p>
+    <w:p>
+      <w:pPr>
+        <w:pStyle w:val="ListParagraph"/>
+        <w:numPr>
+          <w:ilvl w:val="0"/>
+          <w:numId w:val="12"/>
+        </w:numPr>
+        <w:rPr>
+          <w:rFonts w:ascii="Roboto" w:hAnsi="Roboto"/>
+          <w:sz w:val="24"/>
+          <w:szCs w:val="24"/>
+        </w:rPr>
+      </w:pPr>
+      <w:r>
+        <w:rPr>
+          <w:rFonts w:ascii="Roboto" w:hAnsi="Roboto"/>
+          <w:sz w:val="24"/>
+          <w:szCs w:val="24"/>
+        </w:rPr>
+        <w:t>Install npm concat “npm intall concat –save-dev</w:t>
+      </w:r>
+      <w:r>
+        <w:rPr>
+          <w:rFonts w:ascii="Roboto" w:hAnsi="Roboto"/>
+          <w:sz w:val="24"/>
+          <w:szCs w:val="24"/>
+        </w:rPr>
+        <w:t xml:space="preserve"> for concatenating all the css files.</w:t>
+      </w:r>
+      <w:r>
+        <w:rPr>
+          <w:rFonts w:ascii="Roboto" w:hAnsi="Roboto"/>
+          <w:sz w:val="24"/>
+          <w:szCs w:val="24"/>
+        </w:rPr>
+        <w:t xml:space="preserve"> </w:t>
+      </w:r>
+      <w:r>
+        <w:rPr>
+          <w:rFonts w:ascii="Roboto" w:hAnsi="Roboto"/>
+          <w:sz w:val="24"/>
+          <w:szCs w:val="24"/>
+        </w:rPr>
+        <w:t>npm intall autoprefixer --save-dev</w:t>
+      </w:r>
+      <w:r>
+        <w:rPr>
+          <w:rFonts w:ascii="Roboto" w:hAnsi="Roboto"/>
+          <w:sz w:val="24"/>
+          <w:szCs w:val="24"/>
+        </w:rPr>
+        <w:t xml:space="preserve">, npm install postcss-cli, </w:t>
+      </w:r>
+      <w:r>
+        <w:rPr>
+          <w:rFonts w:ascii="Roboto" w:hAnsi="Roboto"/>
+          <w:sz w:val="24"/>
+          <w:szCs w:val="24"/>
+        </w:rPr>
+        <w:t>npm install postcss-cli --save-dev</w:t>
+      </w:r>
+      <w:r>
+        <w:rPr>
+          <w:rFonts w:ascii="Roboto" w:hAnsi="Roboto"/>
+          <w:sz w:val="24"/>
+          <w:szCs w:val="24"/>
+        </w:rPr>
+        <w:t xml:space="preserve"> (</w:t>
+      </w:r>
+      <w:r>
+        <w:rPr>
+          <w:rFonts w:ascii="Roboto" w:hAnsi="Roboto"/>
+          <w:sz w:val="24"/>
+          <w:szCs w:val="24"/>
+        </w:rPr>
+        <w:t xml:space="preserve">npm i </w:t>
+      </w:r>
+      <w:hyperlink r:id="rId6" w:history="1">
+        <w:r>
+          <w:rPr>
+            <w:rStyle w:val="Hyperlink"/>
+            <w:rFonts w:ascii="Roboto" w:hAnsi="Roboto"/>
+            <w:sz w:val="24"/>
+            <w:szCs w:val="24"/>
+          </w:rPr>
+          <w:t>postcss@8.1.0</w:t>
+        </w:r>
+      </w:hyperlink>
+      <w:r>
+        <w:rPr>
+          <w:rFonts w:ascii="Roboto" w:hAnsi="Roboto"/>
+          <w:sz w:val="24"/>
+          <w:szCs w:val="24"/>
+        </w:rPr>
+        <w:t xml:space="preserve"> is working)</w:t>
+      </w:r>
+      <w:r>
+        <w:rPr>
+          <w:rFonts w:ascii="Roboto" w:hAnsi="Roboto"/>
+          <w:sz w:val="24"/>
+          <w:szCs w:val="24"/>
+        </w:rPr>
+        <w:t>. Now in package json I have the developing files and the deployment files build separately.</w:t>
+      </w:r>
     </w:p>
     <w:sectPr>
       <w:pgSz w:w="12240" w:h="15840"/>
@@ -5364,6 +5481,29 @@
       <w:bCs/>
     </w:rPr>
   </w:style>
+  <w:style w:type="character" w:styleId="Hyperlink">
+    <w:name w:val="Hyperlink"/>
+    <w:basedOn w:val="DefaultParagraphFont"/>
+    <w:uiPriority w:val="99"/>
+    <w:unhideWhenUsed/>
+    <w:rsid w:val="00BF08B0"/>
+    <w:rPr>
+      <w:color w:val="0000FF" w:themeColor="hyperlink"/>
+      <w:u w:val="single"/>
+    </w:rPr>
+  </w:style>
+  <w:style w:type="character" w:styleId="UnresolvedMention">
+    <w:name w:val="Unresolved Mention"/>
+    <w:basedOn w:val="DefaultParagraphFont"/>
+    <w:uiPriority w:val="99"/>
+    <w:semiHidden/>
+    <w:unhideWhenUsed/>
+    <w:rsid w:val="00BF08B0"/>
+    <w:rPr>
+      <w:color w:val="605E5C"/>
+      <w:shd w:val="clear" w:color="auto" w:fill="E1DFDD"/>
+    </w:rPr>
+  </w:style>
 </w:styles>
 </file>
 

</xml_diff>

<commit_message>
added the flexbox-description part
</commit_message>
<xml_diff>
--- a/0.Theory/Advanced css and sass Theory and tricks.docx
+++ b/0.Theory/Advanced css and sass Theory and tricks.docx
@@ -3746,6 +3746,194 @@
           <w:szCs w:val="24"/>
         </w:rPr>
         <w:t>. Now in package json I have the developing files and the deployment files build separately.</w:t>
+      </w:r>
+    </w:p>
+    <w:p>
+      <w:pPr>
+        <w:pStyle w:val="ListParagraph"/>
+        <w:numPr>
+          <w:ilvl w:val="0"/>
+          <w:numId w:val="12"/>
+        </w:numPr>
+        <w:rPr>
+          <w:rFonts w:ascii="Roboto" w:hAnsi="Roboto"/>
+          <w:sz w:val="24"/>
+          <w:szCs w:val="24"/>
+        </w:rPr>
+      </w:pPr>
+      <w:r>
+        <w:rPr>
+          <w:rFonts w:ascii="Roboto" w:hAnsi="Roboto"/>
+          <w:b/>
+          <w:bCs/>
+          <w:sz w:val="24"/>
+          <w:szCs w:val="24"/>
+        </w:rPr>
+        <w:t>Flexbox</w:t>
+      </w:r>
+      <w:r>
+        <w:rPr>
+          <w:rFonts w:ascii="Roboto" w:hAnsi="Roboto"/>
+          <w:sz w:val="24"/>
+          <w:szCs w:val="24"/>
+        </w:rPr>
+        <w:t>: Flexbox is a new module in CSS 3 that makes it easy to align elements to one another, in different directions ans orders; -The main idea behind flexbox is to give the container the ability to expand and to shrink elements to best use all the available space; -Flexbox replaces float layouts, using less, and more readable and logical code; Flexbox completely changes the way that we build one-dimensional layouts; A true revolution in CSS.</w:t>
+      </w:r>
+    </w:p>
+    <w:p>
+      <w:pPr>
+        <w:pStyle w:val="ListParagraph"/>
+        <w:numPr>
+          <w:ilvl w:val="0"/>
+          <w:numId w:val="12"/>
+        </w:numPr>
+        <w:rPr>
+          <w:rFonts w:ascii="Roboto" w:hAnsi="Roboto"/>
+          <w:sz w:val="24"/>
+          <w:szCs w:val="24"/>
+        </w:rPr>
+      </w:pPr>
+      <w:r>
+        <w:rPr>
+          <w:rFonts w:ascii="Roboto" w:hAnsi="Roboto"/>
+          <w:sz w:val="24"/>
+          <w:szCs w:val="24"/>
+        </w:rPr>
+        <w:t>Flex box terms: flex container, flex items, main axis, cross axis.</w:t>
+      </w:r>
+    </w:p>
+    <w:p>
+      <w:pPr>
+        <w:pStyle w:val="ListParagraph"/>
+        <w:numPr>
+          <w:ilvl w:val="0"/>
+          <w:numId w:val="12"/>
+        </w:numPr>
+        <w:rPr>
+          <w:rFonts w:ascii="Roboto" w:hAnsi="Roboto"/>
+          <w:sz w:val="24"/>
+          <w:szCs w:val="24"/>
+        </w:rPr>
+      </w:pPr>
+      <w:r>
+        <w:rPr>
+          <w:rFonts w:ascii="Roboto" w:hAnsi="Roboto"/>
+          <w:sz w:val="24"/>
+          <w:szCs w:val="24"/>
+        </w:rPr>
+        <w:t>Flexbox-header section: Why to use SVG icons vs. font icons; -How to find, generate and use SVG sprites in HTML; -how to change the color of an SVG icon in CSS; -How to use more advanced flexbox alignment techniques, including justify-content, align-items, align-self and flex.</w:t>
+      </w:r>
+    </w:p>
+    <w:p>
+      <w:pPr>
+        <w:pStyle w:val="ListParagraph"/>
+        <w:numPr>
+          <w:ilvl w:val="0"/>
+          <w:numId w:val="12"/>
+        </w:numPr>
+        <w:rPr>
+          <w:rFonts w:ascii="Roboto" w:hAnsi="Roboto"/>
+          <w:sz w:val="24"/>
+          <w:szCs w:val="24"/>
+        </w:rPr>
+      </w:pPr>
+      <w:r>
+        <w:rPr>
+          <w:rFonts w:ascii="Roboto" w:hAnsi="Roboto"/>
+          <w:sz w:val="24"/>
+          <w:szCs w:val="24"/>
+        </w:rPr>
+        <w:t>Navigation section: How to use scaleY and multiple transition properties with different setting, to create a creative hove effect; -how and why to use the currentColor CSS variable; -How to use some more advanced flexbox alignment techniques, including flex-direction, justify-content and align-items.</w:t>
+      </w:r>
+    </w:p>
+    <w:p>
+      <w:pPr>
+        <w:pStyle w:val="ListParagraph"/>
+        <w:numPr>
+          <w:ilvl w:val="0"/>
+          <w:numId w:val="12"/>
+        </w:numPr>
+        <w:rPr>
+          <w:rFonts w:ascii="Roboto" w:hAnsi="Roboto"/>
+          <w:sz w:val="24"/>
+          <w:szCs w:val="24"/>
+        </w:rPr>
+      </w:pPr>
+      <w:r>
+        <w:rPr>
+          <w:rFonts w:ascii="Roboto" w:hAnsi="Roboto"/>
+          <w:sz w:val="24"/>
+          <w:szCs w:val="24"/>
+        </w:rPr>
+        <w:t>Hotel-overview part: -How to create an infinite animation; How to use margin; auto with flexbox, and why it’s so powerful; -continue to use flexbox properties for easy positioning and alignment;</w:t>
+      </w:r>
+    </w:p>
+    <w:p>
+      <w:pPr>
+        <w:pStyle w:val="ListParagraph"/>
+        <w:numPr>
+          <w:ilvl w:val="0"/>
+          <w:numId w:val="12"/>
+        </w:numPr>
+        <w:rPr>
+          <w:rFonts w:ascii="Roboto" w:hAnsi="Roboto"/>
+          <w:sz w:val="24"/>
+          <w:szCs w:val="24"/>
+        </w:rPr>
+      </w:pPr>
+      <w:r>
+        <w:rPr>
+          <w:rFonts w:ascii="Roboto" w:hAnsi="Roboto"/>
+          <w:sz w:val="24"/>
+          <w:szCs w:val="24"/>
+        </w:rPr>
+        <w:t>this is a trick to not use all the space when hover or something, and the margin is growing like it was set like flex</w:t>
+      </w:r>
+      <w:r>
+        <w:rPr>
+          <w:rFonts w:ascii="Roboto" w:hAnsi="Roboto"/>
+          <w:sz w:val="24"/>
+          <w:szCs w:val="24"/>
+        </w:rPr>
+        <w:t>:1</w:t>
+      </w:r>
+      <w:r>
+        <w:rPr>
+          <w:rFonts w:ascii="Roboto" w:hAnsi="Roboto"/>
+          <w:sz w:val="24"/>
+          <w:szCs w:val="24"/>
+        </w:rPr>
+        <w:t xml:space="preserve"> =&gt;</w:t>
+      </w:r>
+      <w:r>
+        <w:rPr>
+          <w:rFonts w:ascii="Roboto" w:hAnsi="Roboto"/>
+          <w:sz w:val="24"/>
+          <w:szCs w:val="24"/>
+        </w:rPr>
+        <w:t xml:space="preserve"> margin-right: auto;</w:t>
+      </w:r>
+    </w:p>
+    <w:p>
+      <w:pPr>
+        <w:pStyle w:val="ListParagraph"/>
+        <w:numPr>
+          <w:ilvl w:val="0"/>
+          <w:numId w:val="12"/>
+        </w:numPr>
+        <w:rPr>
+          <w:rFonts w:ascii="Roboto" w:hAnsi="Roboto"/>
+          <w:sz w:val="24"/>
+          <w:szCs w:val="24"/>
+        </w:rPr>
+      </w:pPr>
+      <w:r>
+        <w:rPr>
+          <w:rFonts w:ascii="Roboto" w:hAnsi="Roboto"/>
+          <w:sz w:val="24"/>
+          <w:szCs w:val="24"/>
+        </w:rPr>
+        <w:t>Hotel description part: Continue to use flexbox, including flex-wrap to build a multi-column list; - How and why to use CSS masks with mask-image and mask-size.</w:t>
       </w:r>
     </w:p>
     <w:sectPr>

</xml_diff>

<commit_message>
finished the flexbox-trillo project - added responsive design in the last part
</commit_message>
<xml_diff>
--- a/0.Theory/Advanced css and sass Theory and tricks.docx
+++ b/0.Theory/Advanced css and sass Theory and tricks.docx
@@ -3934,6 +3934,28 @@
           <w:szCs w:val="24"/>
         </w:rPr>
         <w:t>Hotel description part: Continue to use flexbox, including flex-wrap to build a multi-column list; - How and why to use CSS masks with mask-image and mask-size.</w:t>
+      </w:r>
+    </w:p>
+    <w:p>
+      <w:pPr>
+        <w:pStyle w:val="ListParagraph"/>
+        <w:numPr>
+          <w:ilvl w:val="0"/>
+          <w:numId w:val="12"/>
+        </w:numPr>
+        <w:rPr>
+          <w:rFonts w:ascii="Roboto" w:hAnsi="Roboto"/>
+          <w:sz w:val="24"/>
+          <w:szCs w:val="24"/>
+        </w:rPr>
+      </w:pPr>
+      <w:r>
+        <w:rPr>
+          <w:rFonts w:ascii="Roboto" w:hAnsi="Roboto"/>
+          <w:sz w:val="24"/>
+          <w:szCs w:val="24"/>
+        </w:rPr>
+        <w:t>The media queries must be declared from top to bottom when using the max-width, so that the correct overwriting rules to apply.</w:t>
       </w:r>
     </w:p>
     <w:sectPr>

</xml_diff>

<commit_message>
added grid small projects-properties and tricks
</commit_message>
<xml_diff>
--- a/0.Theory/Advanced css and sass Theory and tricks.docx
+++ b/0.Theory/Advanced css and sass Theory and tricks.docx
@@ -3955,7 +3955,208 @@
           <w:sz w:val="24"/>
           <w:szCs w:val="24"/>
         </w:rPr>
-        <w:t>The media queries must be declared from top to bottom when using the max-width, so that the correct overwriting rules to apply.</w:t>
+        <w:t>The media queries must be declared from top to bottom when using the max-width, so that the correct overwriting rules to apply</w:t>
+      </w:r>
+    </w:p>
+    <w:p>
+      <w:pPr>
+        <w:pStyle w:val="ListParagraph"/>
+        <w:numPr>
+          <w:ilvl w:val="0"/>
+          <w:numId w:val="12"/>
+        </w:numPr>
+        <w:rPr>
+          <w:rFonts w:ascii="Roboto" w:hAnsi="Roboto"/>
+          <w:sz w:val="24"/>
+          <w:szCs w:val="24"/>
+        </w:rPr>
+      </w:pPr>
+      <w:r>
+        <w:rPr>
+          <w:rFonts w:ascii="Roboto" w:hAnsi="Roboto"/>
+          <w:b/>
+          <w:bCs/>
+          <w:sz w:val="24"/>
+          <w:szCs w:val="24"/>
+        </w:rPr>
+        <w:t>CSS Grid</w:t>
+      </w:r>
+      <w:r>
+        <w:rPr>
+          <w:rFonts w:ascii="Roboto" w:hAnsi="Roboto"/>
+          <w:b/>
+          <w:bCs/>
+          <w:sz w:val="24"/>
+          <w:szCs w:val="24"/>
+        </w:rPr>
+        <w:t xml:space="preserve"> </w:t>
+      </w:r>
+      <w:r>
+        <w:rPr>
+          <w:rFonts w:ascii="Roboto" w:hAnsi="Roboto"/>
+          <w:sz w:val="24"/>
+          <w:szCs w:val="24"/>
+        </w:rPr>
+        <w:t xml:space="preserve">(a whole new mindset): </w:t>
+      </w:r>
+    </w:p>
+    <w:p>
+      <w:pPr>
+        <w:pStyle w:val="ListParagraph"/>
+        <w:numPr>
+          <w:ilvl w:val="1"/>
+          <w:numId w:val="12"/>
+        </w:numPr>
+        <w:rPr>
+          <w:rFonts w:ascii="Roboto" w:hAnsi="Roboto"/>
+          <w:sz w:val="24"/>
+          <w:szCs w:val="24"/>
+        </w:rPr>
+      </w:pPr>
+      <w:r>
+        <w:rPr>
+          <w:rFonts w:ascii="Roboto" w:hAnsi="Roboto"/>
+          <w:sz w:val="24"/>
+          <w:szCs w:val="24"/>
+        </w:rPr>
+        <w:lastRenderedPageBreak/>
+        <w:t>CSS grid Layout is a brand new module that brings a two-dimensional grid system to CSS for the first time;</w:t>
+      </w:r>
+    </w:p>
+    <w:p>
+      <w:pPr>
+        <w:pStyle w:val="ListParagraph"/>
+        <w:numPr>
+          <w:ilvl w:val="1"/>
+          <w:numId w:val="12"/>
+        </w:numPr>
+        <w:rPr>
+          <w:rFonts w:ascii="Roboto" w:hAnsi="Roboto"/>
+          <w:sz w:val="24"/>
+          <w:szCs w:val="24"/>
+        </w:rPr>
+      </w:pPr>
+      <w:r>
+        <w:rPr>
+          <w:rFonts w:ascii="Roboto" w:hAnsi="Roboto"/>
+          <w:sz w:val="24"/>
+          <w:szCs w:val="24"/>
+        </w:rPr>
+        <w:t>CSS Grid replaces float lyouts, using less, and more readable and logical CSS and HTML</w:t>
+      </w:r>
+    </w:p>
+    <w:p>
+      <w:pPr>
+        <w:pStyle w:val="ListParagraph"/>
+        <w:numPr>
+          <w:ilvl w:val="1"/>
+          <w:numId w:val="12"/>
+        </w:numPr>
+        <w:rPr>
+          <w:rFonts w:ascii="Roboto" w:hAnsi="Roboto"/>
+          <w:sz w:val="24"/>
+          <w:szCs w:val="24"/>
+        </w:rPr>
+      </w:pPr>
+      <w:r>
+        <w:rPr>
+          <w:rFonts w:ascii="Roboto" w:hAnsi="Roboto"/>
+          <w:sz w:val="24"/>
+          <w:szCs w:val="24"/>
+        </w:rPr>
+        <w:t xml:space="preserve">CSS Grid works perfectly together with Flexbox, which is best to handle one-dimensional components and layouts; </w:t>
+      </w:r>
+    </w:p>
+    <w:p>
+      <w:pPr>
+        <w:pStyle w:val="ListParagraph"/>
+        <w:numPr>
+          <w:ilvl w:val="1"/>
+          <w:numId w:val="12"/>
+        </w:numPr>
+        <w:rPr>
+          <w:rFonts w:ascii="Roboto" w:hAnsi="Roboto"/>
+          <w:sz w:val="24"/>
+          <w:szCs w:val="24"/>
+        </w:rPr>
+      </w:pPr>
+      <w:r>
+        <w:rPr>
+          <w:rFonts w:ascii="Roboto" w:hAnsi="Roboto"/>
+          <w:sz w:val="24"/>
+          <w:szCs w:val="24"/>
+        </w:rPr>
+        <w:t>CSS Grid completely changes the way that we envision and build two-dimensional layouts(we can get rid of bootstrap)</w:t>
+      </w:r>
+    </w:p>
+    <w:p>
+      <w:pPr>
+        <w:pStyle w:val="ListParagraph"/>
+        <w:numPr>
+          <w:ilvl w:val="0"/>
+          <w:numId w:val="12"/>
+        </w:numPr>
+        <w:rPr>
+          <w:rFonts w:ascii="Roboto" w:hAnsi="Roboto"/>
+          <w:sz w:val="24"/>
+          <w:szCs w:val="24"/>
+        </w:rPr>
+      </w:pPr>
+      <w:r>
+        <w:rPr>
+          <w:rFonts w:ascii="Roboto" w:hAnsi="Roboto"/>
+          <w:sz w:val="24"/>
+          <w:szCs w:val="24"/>
+        </w:rPr>
+        <w:t>CSS grid terminology: display: grid(display:grid-inline). We have 2 axis : row axis and column axis and we can’t change that. The grid is build by a grid container and it contains multiple grid items.</w:t>
+      </w:r>
+      <w:r>
+        <w:rPr>
+          <w:rFonts w:ascii="Roboto" w:hAnsi="Roboto"/>
+          <w:sz w:val="24"/>
+          <w:szCs w:val="24"/>
+        </w:rPr>
+        <w:t xml:space="preserve"> Grid lines and gutter</w:t>
+      </w:r>
+      <w:r>
+        <w:rPr>
+          <w:rFonts w:ascii="Roboto" w:hAnsi="Roboto"/>
+          <w:sz w:val="24"/>
+          <w:szCs w:val="24"/>
+        </w:rPr>
+        <w:t>(between the grid columns). Grid track(row) and Grid track(column)</w:t>
+      </w:r>
+      <w:r>
+        <w:rPr>
+          <w:rFonts w:ascii="Roboto" w:hAnsi="Roboto"/>
+          <w:sz w:val="24"/>
+          <w:szCs w:val="24"/>
+        </w:rPr>
+        <w:t xml:space="preserve"> </w:t>
+      </w:r>
+      <w:r>
+        <w:rPr>
+          <w:rFonts w:ascii="Roboto" w:hAnsi="Roboto"/>
+          <w:sz w:val="24"/>
+          <w:szCs w:val="24"/>
+        </w:rPr>
+        <w:t>. The area between 2 horizontal and vertical lines is called the Grid area.</w:t>
+      </w:r>
+      <w:r>
+        <w:rPr>
+          <w:rFonts w:ascii="Roboto" w:hAnsi="Roboto"/>
+          <w:sz w:val="24"/>
+          <w:szCs w:val="24"/>
+        </w:rPr>
+        <w:t xml:space="preserve"> If the area is between the adjiacent 2 column and 2 row lines </w:t>
+      </w:r>
+      <w:r>
+        <w:rPr>
+          <w:rFonts w:ascii="Roboto" w:hAnsi="Roboto"/>
+          <w:sz w:val="24"/>
+          <w:szCs w:val="24"/>
+        </w:rPr>
+        <w:t xml:space="preserve"> that the area is called Grid cell.</w:t>
       </w:r>
     </w:p>
     <w:sectPr>

</xml_diff>